<commit_message>
Draft for review - includes all write up and code pieces.
</commit_message>
<xml_diff>
--- a/Project 1 Write Up v1.docx
+++ b/Project 1 Write Up v1.docx
@@ -9,6 +9,12 @@
           <w:rFonts w:ascii="Times New Roman" w:hAnsi="Times New Roman" w:cs="Times New Roman"/>
         </w:rPr>
       </w:pPr>
+      <w:r>
+        <w:rPr>
+          <w:rFonts w:ascii="Times New Roman" w:hAnsi="Times New Roman" w:cs="Times New Roman"/>
+        </w:rPr>
+        <w:t>DUE SUNDAY 10/1</w:t>
+      </w:r>
     </w:p>
     <w:p>
       <w:pPr>
@@ -849,74 +855,128 @@
       <w:pPr>
         <w:pStyle w:val="p1"/>
         <w:rPr>
+          <w:rFonts w:asciiTheme="minorHAnsi" w:hAnsiTheme="minorHAnsi"/>
           <w:sz w:val="22"/>
         </w:rPr>
       </w:pPr>
       <w:r>
         <w:rPr>
+          <w:rFonts w:asciiTheme="minorHAnsi" w:hAnsiTheme="minorHAnsi"/>
           <w:sz w:val="22"/>
         </w:rPr>
         <w:t>The goal was to c</w:t>
       </w:r>
       <w:r>
         <w:rPr>
+          <w:rFonts w:asciiTheme="minorHAnsi" w:hAnsiTheme="minorHAnsi"/>
           <w:sz w:val="22"/>
         </w:rPr>
         <w:t xml:space="preserve">reate the most predictive model </w:t>
       </w:r>
       <w:r>
         <w:rPr>
+          <w:rFonts w:asciiTheme="minorHAnsi" w:hAnsiTheme="minorHAnsi"/>
           <w:sz w:val="22"/>
         </w:rPr>
-        <w:t xml:space="preserve">for Sales Price from </w:t>
-      </w:r>
-      <w:r>
-        <w:rPr>
+        <w:t xml:space="preserve">for </w:t>
+      </w:r>
+      <w:r>
+        <w:rPr>
+          <w:rFonts w:asciiTheme="minorHAnsi" w:hAnsiTheme="minorHAnsi"/>
           <w:sz w:val="22"/>
         </w:rPr>
+        <w:t xml:space="preserve">the </w:t>
+      </w:r>
+      <w:r>
+        <w:rPr>
+          <w:rFonts w:asciiTheme="minorHAnsi" w:hAnsiTheme="minorHAnsi"/>
+          <w:sz w:val="22"/>
+        </w:rPr>
+        <w:t xml:space="preserve">Sales Price from </w:t>
+      </w:r>
+      <w:r>
+        <w:rPr>
+          <w:rFonts w:asciiTheme="minorHAnsi" w:hAnsiTheme="minorHAnsi"/>
+          <w:sz w:val="22"/>
+        </w:rPr>
         <w:t>the Dream Dat</w:t>
       </w:r>
       <w:r>
         <w:rPr>
+          <w:rFonts w:asciiTheme="minorHAnsi" w:hAnsiTheme="minorHAnsi"/>
           <w:sz w:val="22"/>
         </w:rPr>
         <w:t>a</w:t>
       </w:r>
       <w:r>
         <w:rPr>
+          <w:rFonts w:asciiTheme="minorHAnsi" w:hAnsiTheme="minorHAnsi"/>
           <w:sz w:val="22"/>
         </w:rPr>
         <w:t xml:space="preserve">.  </w:t>
       </w:r>
       <w:r>
         <w:rPr>
+          <w:rFonts w:asciiTheme="minorHAnsi" w:hAnsiTheme="minorHAnsi"/>
           <w:sz w:val="22"/>
         </w:rPr>
         <w:t>The approa</w:t>
       </w:r>
       <w:r>
         <w:rPr>
+          <w:rFonts w:asciiTheme="minorHAnsi" w:hAnsiTheme="minorHAnsi"/>
           <w:sz w:val="22"/>
         </w:rPr>
         <w:t>ch used was</w:t>
       </w:r>
       <w:r>
         <w:rPr>
+          <w:rFonts w:asciiTheme="minorHAnsi" w:hAnsiTheme="minorHAnsi"/>
           <w:sz w:val="22"/>
         </w:rPr>
         <w:t xml:space="preserve"> LASSO, FORWARD and STEPWISE</w:t>
       </w:r>
       <w:r>
         <w:rPr>
+          <w:rFonts w:asciiTheme="minorHAnsi" w:hAnsiTheme="minorHAnsi"/>
           <w:sz w:val="22"/>
         </w:rPr>
-        <w:t xml:space="preserve"> selection methods on the entire variable set and the data mined variables. </w:t>
+        <w:t xml:space="preserve"> selection me</w:t>
+      </w:r>
+      <w:r>
+        <w:rPr>
+          <w:rFonts w:asciiTheme="minorHAnsi" w:hAnsiTheme="minorHAnsi"/>
+          <w:sz w:val="22"/>
+        </w:rPr>
+        <w:t>thods on the Dream Data (entire variable set) and the Data Mine</w:t>
+      </w:r>
+      <w:r>
+        <w:rPr>
+          <w:rFonts w:asciiTheme="minorHAnsi" w:hAnsiTheme="minorHAnsi"/>
+          <w:sz w:val="22"/>
+        </w:rPr>
+        <w:t xml:space="preserve"> variables</w:t>
+      </w:r>
+      <w:r>
+        <w:rPr>
+          <w:rFonts w:asciiTheme="minorHAnsi" w:hAnsiTheme="minorHAnsi"/>
+          <w:sz w:val="22"/>
+        </w:rPr>
+        <w:t xml:space="preserve"> (see Appendix I)</w:t>
+      </w:r>
+      <w:r>
+        <w:rPr>
+          <w:rFonts w:asciiTheme="minorHAnsi" w:hAnsiTheme="minorHAnsi"/>
+          <w:sz w:val="22"/>
+        </w:rPr>
+        <w:t xml:space="preserve">. </w:t>
       </w:r>
     </w:p>
     <w:p>
       <w:pPr>
         <w:pStyle w:val="p1"/>
         <w:rPr>
+          <w:rFonts w:asciiTheme="minorHAnsi" w:hAnsiTheme="minorHAnsi"/>
           <w:sz w:val="22"/>
         </w:rPr>
       </w:pPr>
@@ -932,9 +992,45 @@
       </w:pPr>
       <w:r>
         <w:rPr>
+          <w:rFonts w:asciiTheme="minorHAnsi" w:hAnsiTheme="minorHAnsi"/>
           <w:sz w:val="22"/>
         </w:rPr>
-        <w:t xml:space="preserve">The use of LASSO, a more modern approach to model selection, is balanced by the use of more traditional approaches of FORWARD and STEPWISE. While some of our reading discouraged STEPWISE, the </w:t>
+        <w:t xml:space="preserve">The use of LASSO, a </w:t>
+      </w:r>
+      <w:r>
+        <w:rPr>
+          <w:rFonts w:asciiTheme="minorHAnsi" w:hAnsiTheme="minorHAnsi"/>
+          <w:sz w:val="22"/>
+        </w:rPr>
+        <w:t>modern approach to model selection,</w:t>
+      </w:r>
+      <w:r>
+        <w:rPr>
+          <w:rFonts w:asciiTheme="minorHAnsi" w:hAnsiTheme="minorHAnsi"/>
+          <w:sz w:val="22"/>
+        </w:rPr>
+        <w:t xml:space="preserve"> is balanced by the use of </w:t>
+      </w:r>
+      <w:r>
+        <w:rPr>
+          <w:rFonts w:asciiTheme="minorHAnsi" w:hAnsiTheme="minorHAnsi"/>
+          <w:sz w:val="22"/>
+        </w:rPr>
+        <w:t xml:space="preserve">traditional </w:t>
+      </w:r>
+      <w:r>
+        <w:rPr>
+          <w:rFonts w:asciiTheme="minorHAnsi" w:hAnsiTheme="minorHAnsi"/>
+          <w:sz w:val="22"/>
+        </w:rPr>
+        <w:t xml:space="preserve">statistical </w:t>
+      </w:r>
+      <w:r>
+        <w:rPr>
+          <w:rFonts w:asciiTheme="minorHAnsi" w:hAnsiTheme="minorHAnsi"/>
+          <w:sz w:val="22"/>
+        </w:rPr>
+        <w:t xml:space="preserve">approaches of FORWARD and STEPWISE. While some of our reading discouraged STEPWISE, the </w:t>
       </w:r>
       <w:r>
         <w:rPr>
@@ -944,16 +1040,7 @@
           <w:sz w:val="24"/>
           <w:szCs w:val="24"/>
         </w:rPr>
-        <w:t>“I</w:t>
-      </w:r>
-      <w:r>
-        <w:rPr>
-          <w:rStyle w:val="apple-converted-space"/>
-          <w:i/>
-          <w:sz w:val="24"/>
-          <w:szCs w:val="24"/>
-        </w:rPr>
-        <w:t>ntroducing</w:t>
+        <w:t>“Introducing</w:t>
       </w:r>
       <w:r>
         <w:rPr>
@@ -962,16 +1049,7 @@
           <w:sz w:val="24"/>
           <w:szCs w:val="24"/>
         </w:rPr>
-        <w:t xml:space="preserve"> the GLMSELECT PROCEDURE for Model Selection</w:t>
-      </w:r>
-      <w:r>
-        <w:rPr>
-          <w:rFonts w:asciiTheme="minorHAnsi" w:hAnsiTheme="minorHAnsi"/>
-          <w:i/>
-          <w:sz w:val="24"/>
-          <w:szCs w:val="24"/>
-        </w:rPr>
-        <w:t>”</w:t>
+        <w:t xml:space="preserve"> the GLMSELECT PROCEDURE for Model Selection”</w:t>
       </w:r>
       <w:r>
         <w:rPr>
@@ -1017,7 +1095,39 @@
           <w:sz w:val="24"/>
           <w:szCs w:val="24"/>
         </w:rPr>
-        <w:t>The use of the mined data was to see if a smaller, statistically significant variables for each logical grouping would improve our ability to predict Sales Price.</w:t>
+        <w:t>The use of the Data Mine set</w:t>
+      </w:r>
+      <w:r>
+        <w:rPr>
+          <w:rFonts w:asciiTheme="minorHAnsi" w:hAnsiTheme="minorHAnsi"/>
+          <w:sz w:val="24"/>
+          <w:szCs w:val="24"/>
+        </w:rPr>
+        <w:t xml:space="preserve"> was to see if </w:t>
+      </w:r>
+      <w:r>
+        <w:rPr>
+          <w:rFonts w:asciiTheme="minorHAnsi" w:hAnsiTheme="minorHAnsi"/>
+          <w:sz w:val="24"/>
+          <w:szCs w:val="24"/>
+        </w:rPr>
+        <w:t>smaller, statistically significant variables</w:t>
+      </w:r>
+      <w:r>
+        <w:rPr>
+          <w:rFonts w:asciiTheme="minorHAnsi" w:hAnsiTheme="minorHAnsi"/>
+          <w:sz w:val="24"/>
+          <w:szCs w:val="24"/>
+        </w:rPr>
+        <w:t xml:space="preserve"> </w:t>
+      </w:r>
+      <w:r>
+        <w:rPr>
+          <w:rFonts w:asciiTheme="minorHAnsi" w:hAnsiTheme="minorHAnsi"/>
+          <w:sz w:val="24"/>
+          <w:szCs w:val="24"/>
+        </w:rPr>
+        <w:t>for each logical grouping would improve our ability to predict Sales Price.</w:t>
       </w:r>
     </w:p>
     <w:p>
@@ -1027,74 +1137,214 @@
         </w:rPr>
       </w:pPr>
     </w:p>
+    <w:p>
+      <w:r>
+        <w:t>Data set cleansing consisted of changing ‘0’ and ‘NA’ to response averages, mainly due to the fact that Kaggle requires all observations in the data set and SAS will not allow a ‘0’.  Given the volume of ‘0’ responses, eliminating the ‘0’ could have reduced the size of the data set past the Central Limit Theorem levels.  Both data sets met the assumptions of Normal (enough) distribution, scattered residual plots, and decent QQplots, therefore no transformations were conducted.  Evaluation of Outliers for both data sets, Dream Data (Figure 1) and Data Mine</w:t>
+      </w:r>
+      <w:r>
+        <w:t xml:space="preserve"> (Figure 2), did not show </w:t>
+      </w:r>
+      <w:r>
+        <w:t xml:space="preserve">the </w:t>
+      </w:r>
+      <w:r>
+        <w:t>appearance of errors, just more expensive homes.  The sheer volume of the Dream Data variables masked the finding of any</w:t>
+      </w:r>
+      <w:r>
+        <w:t xml:space="preserve"> significant individual outlier (see Appendix 1).</w:t>
+      </w:r>
+      <w:r>
+        <w:t xml:space="preserve"> </w:t>
+      </w:r>
+    </w:p>
     <w:p/>
     <w:p>
-      <w:pPr>
-        <w:jc w:val="both"/>
-        <w:rPr>
-          <w:rFonts w:ascii="Times New Roman" w:hAnsi="Times New Roman" w:cs="Times New Roman"/>
-        </w:rPr>
-      </w:pPr>
-      <w:r>
-        <w:rPr>
-          <w:rFonts w:ascii="Times New Roman" w:hAnsi="Times New Roman" w:cs="Times New Roman"/>
-        </w:rPr>
-        <w:tab/>
-      </w:r>
-      <w:r>
-        <w:rPr>
-          <w:rFonts w:ascii="Times New Roman" w:hAnsi="Times New Roman" w:cs="Times New Roman"/>
-        </w:rPr>
-        <w:tab/>
-      </w:r>
-    </w:p>
-    <w:p>
-      <w:pPr>
-        <w:jc w:val="both"/>
-        <w:rPr>
-          <w:rFonts w:ascii="Times New Roman" w:hAnsi="Times New Roman" w:cs="Times New Roman"/>
-          <w:b/>
-        </w:rPr>
-      </w:pPr>
-    </w:p>
-    <w:p>
-      <w:pPr>
-        <w:jc w:val="both"/>
-        <w:rPr>
-          <w:rFonts w:ascii="Times New Roman" w:hAnsi="Times New Roman" w:cs="Times New Roman"/>
-          <w:b/>
-        </w:rPr>
-      </w:pPr>
-    </w:p>
-    <w:p>
-      <w:pPr>
-        <w:jc w:val="both"/>
-        <w:rPr>
-          <w:rFonts w:ascii="Times New Roman" w:hAnsi="Times New Roman" w:cs="Times New Roman"/>
-        </w:rPr>
-      </w:pPr>
+      <w:r>
+        <w:rPr>
+          <w:noProof/>
+        </w:rPr>
+        <w:drawing>
+          <wp:inline distT="0" distB="0" distL="0" distR="0" wp14:anchorId="2589A172" wp14:editId="2C036822">
+            <wp:extent cx="2646650" cy="2023726"/>
+            <wp:effectExtent l="0" t="0" r="0" b="8890"/>
+            <wp:docPr id="2" name="Picture 2"/>
+            <wp:cNvGraphicFramePr>
+              <a:graphicFrameLocks xmlns:a="http://schemas.openxmlformats.org/drawingml/2006/main" noChangeAspect="1"/>
+            </wp:cNvGraphicFramePr>
+            <a:graphic xmlns:a="http://schemas.openxmlformats.org/drawingml/2006/main">
+              <a:graphicData uri="http://schemas.openxmlformats.org/drawingml/2006/picture">
+                <pic:pic xmlns:pic="http://schemas.openxmlformats.org/drawingml/2006/picture">
+                  <pic:nvPicPr>
+                    <pic:cNvPr id="2" name="Screen Shot 2017-09-23 at 8.13.41 AM.png"/>
+                    <pic:cNvPicPr/>
+                  </pic:nvPicPr>
+                  <pic:blipFill>
+                    <a:blip r:embed="rId8">
+                      <a:extLst>
+                        <a:ext uri="{28A0092B-C50C-407E-A947-70E740481C1C}">
+                          <a14:useLocalDpi xmlns:a14="http://schemas.microsoft.com/office/drawing/2010/main" val="0"/>
+                        </a:ext>
+                      </a:extLst>
+                    </a:blip>
+                    <a:stretch>
+                      <a:fillRect/>
+                    </a:stretch>
+                  </pic:blipFill>
+                  <pic:spPr>
+                    <a:xfrm>
+                      <a:off x="0" y="0"/>
+                      <a:ext cx="2668327" cy="2040301"/>
+                    </a:xfrm>
+                    <a:prstGeom prst="rect">
+                      <a:avLst/>
+                    </a:prstGeom>
+                  </pic:spPr>
+                </pic:pic>
+              </a:graphicData>
+            </a:graphic>
+          </wp:inline>
+        </w:drawing>
+      </w:r>
+      <w:r>
+        <w:rPr>
+          <w:rFonts w:ascii="Times New Roman" w:hAnsi="Times New Roman" w:cs="Times New Roman"/>
+          <w:noProof/>
+        </w:rPr>
+        <w:drawing>
+          <wp:inline distT="0" distB="0" distL="0" distR="0" wp14:anchorId="19BEB267" wp14:editId="43CEC8EC">
+            <wp:extent cx="2634455" cy="2023726"/>
+            <wp:effectExtent l="0" t="0" r="7620" b="8890"/>
+            <wp:docPr id="1" name="Picture 1"/>
+            <wp:cNvGraphicFramePr>
+              <a:graphicFrameLocks xmlns:a="http://schemas.openxmlformats.org/drawingml/2006/main" noChangeAspect="1"/>
+            </wp:cNvGraphicFramePr>
+            <a:graphic xmlns:a="http://schemas.openxmlformats.org/drawingml/2006/main">
+              <a:graphicData uri="http://schemas.openxmlformats.org/drawingml/2006/picture">
+                <pic:pic xmlns:pic="http://schemas.openxmlformats.org/drawingml/2006/picture">
+                  <pic:nvPicPr>
+                    <pic:cNvPr id="13" name="Screen Shot 2017-09-16 at 5.20.47 PM.png"/>
+                    <pic:cNvPicPr/>
+                  </pic:nvPicPr>
+                  <pic:blipFill>
+                    <a:blip r:embed="rId9">
+                      <a:extLst>
+                        <a:ext uri="{28A0092B-C50C-407E-A947-70E740481C1C}">
+                          <a14:useLocalDpi xmlns:a14="http://schemas.microsoft.com/office/drawing/2010/main" val="0"/>
+                        </a:ext>
+                      </a:extLst>
+                    </a:blip>
+                    <a:stretch>
+                      <a:fillRect/>
+                    </a:stretch>
+                  </pic:blipFill>
+                  <pic:spPr>
+                    <a:xfrm>
+                      <a:off x="0" y="0"/>
+                      <a:ext cx="2739505" cy="2104423"/>
+                    </a:xfrm>
+                    <a:prstGeom prst="rect">
+                      <a:avLst/>
+                    </a:prstGeom>
+                  </pic:spPr>
+                </pic:pic>
+              </a:graphicData>
+            </a:graphic>
+          </wp:inline>
+        </w:drawing>
+      </w:r>
+    </w:p>
+    <w:p>
+      <w:pPr>
+        <w:pStyle w:val="Caption"/>
+      </w:pPr>
+      <w:r>
+        <w:t xml:space="preserve">Figure </w:t>
+      </w:r>
+      <w:r>
+        <w:fldChar w:fldCharType="begin"/>
+      </w:r>
+      <w:r>
+        <w:instrText xml:space="preserve"> SEQ Figure \* ARABIC </w:instrText>
+      </w:r>
+      <w:r>
+        <w:fldChar w:fldCharType="separate"/>
+      </w:r>
+      <w:r>
+        <w:rPr>
+          <w:noProof/>
+        </w:rPr>
+        <w:t>1</w:t>
+      </w:r>
+      <w:r>
+        <w:fldChar w:fldCharType="end"/>
+      </w:r>
+      <w:r>
+        <w:t xml:space="preserve"> - CooksD for Dream Data</w:t>
+      </w:r>
+      <w:r>
+        <w:tab/>
+      </w:r>
+      <w:r>
+        <w:tab/>
+      </w:r>
+      <w:r>
+        <w:tab/>
+        <w:t xml:space="preserve">Figure </w:t>
+      </w:r>
+      <w:r>
+        <w:fldChar w:fldCharType="begin"/>
+      </w:r>
+      <w:r>
+        <w:instrText xml:space="preserve"> SEQ Figure \* ARABIC </w:instrText>
+      </w:r>
+      <w:r>
+        <w:fldChar w:fldCharType="separate"/>
+      </w:r>
+      <w:r>
+        <w:rPr>
+          <w:noProof/>
+        </w:rPr>
+        <w:t>2</w:t>
+      </w:r>
+      <w:r>
+        <w:fldChar w:fldCharType="end"/>
+      </w:r>
+      <w:r>
+        <w:t xml:space="preserve"> CooksD for Data Mine data set</w:t>
+      </w:r>
+      <w:r>
+        <w:tab/>
+      </w:r>
+      <w:r>
+        <w:tab/>
+      </w:r>
+    </w:p>
+    <w:p>
+      <w:r>
+        <w:t>The results are as follows below:</w:t>
+      </w:r>
     </w:p>
     <w:tbl>
       <w:tblPr>
         <w:tblStyle w:val="TableGrid"/>
-        <w:tblW w:w="7830" w:type="dxa"/>
-        <w:tblInd w:w="-725" w:type="dxa"/>
+        <w:tblpPr w:leftFromText="180" w:rightFromText="180" w:vertAnchor="text" w:horzAnchor="page" w:tblpX="910" w:tblpY="98"/>
+        <w:tblW w:w="8910" w:type="dxa"/>
         <w:tblLayout w:type="fixed"/>
         <w:tblLook w:val="04A0" w:firstRow="1" w:lastRow="0" w:firstColumn="1" w:lastColumn="0" w:noHBand="0" w:noVBand="1"/>
       </w:tblPr>
       <w:tblGrid>
-        <w:gridCol w:w="1260"/>
-        <w:gridCol w:w="1170"/>
+        <w:gridCol w:w="1800"/>
+        <w:gridCol w:w="1440"/>
+        <w:gridCol w:w="900"/>
         <w:gridCol w:w="810"/>
-        <w:gridCol w:w="810"/>
-        <w:gridCol w:w="990"/>
-        <w:gridCol w:w="1170"/>
-        <w:gridCol w:w="1620"/>
+        <w:gridCol w:w="900"/>
+        <w:gridCol w:w="1530"/>
+        <w:gridCol w:w="1530"/>
       </w:tblGrid>
       <w:tr>
         <w:tc>
           <w:tcPr>
-            <w:tcW w:w="1260" w:type="dxa"/>
+            <w:tcW w:w="1800" w:type="dxa"/>
           </w:tcPr>
           <w:p>
             <w:pPr>
@@ -1116,21 +1366,45 @@
         </w:tc>
         <w:tc>
           <w:tcPr>
-            <w:tcW w:w="1170" w:type="dxa"/>
+            <w:tcW w:w="1440" w:type="dxa"/>
           </w:tcPr>
           <w:p>
             <w:pPr>
               <w:pStyle w:val="NormalWeb"/>
               <w:spacing w:before="192" w:beforeAutospacing="0" w:after="192" w:afterAutospacing="0"/>
               <w:rPr>
+                <w:b/>
                 <w:sz w:val="22"/>
               </w:rPr>
             </w:pPr>
             <w:r>
               <w:rPr>
+                <w:b/>
                 <w:sz w:val="22"/>
               </w:rPr>
               <w:t>Adjusted R2</w:t>
+            </w:r>
+          </w:p>
+        </w:tc>
+        <w:tc>
+          <w:tcPr>
+            <w:tcW w:w="900" w:type="dxa"/>
+          </w:tcPr>
+          <w:p>
+            <w:pPr>
+              <w:pStyle w:val="NormalWeb"/>
+              <w:spacing w:before="192" w:beforeAutospacing="0" w:after="192" w:afterAutospacing="0"/>
+              <w:rPr>
+                <w:b/>
+                <w:sz w:val="22"/>
+              </w:rPr>
+            </w:pPr>
+            <w:r>
+              <w:rPr>
+                <w:b/>
+                <w:sz w:val="22"/>
+              </w:rPr>
+              <w:t>AIC</w:t>
             </w:r>
           </w:p>
         </w:tc>
@@ -1143,14 +1417,170 @@
               <w:pStyle w:val="NormalWeb"/>
               <w:spacing w:before="192" w:beforeAutospacing="0" w:after="192" w:afterAutospacing="0"/>
               <w:rPr>
+                <w:b/>
                 <w:sz w:val="22"/>
               </w:rPr>
             </w:pPr>
             <w:r>
               <w:rPr>
-                <w:sz w:val="22"/>
-              </w:rPr>
-              <w:t>AIC</w:t>
+                <w:b/>
+                <w:sz w:val="22"/>
+              </w:rPr>
+              <w:t>Root MSE</w:t>
+            </w:r>
+          </w:p>
+        </w:tc>
+        <w:tc>
+          <w:tcPr>
+            <w:tcW w:w="900" w:type="dxa"/>
+          </w:tcPr>
+          <w:p>
+            <w:pPr>
+              <w:pStyle w:val="NormalWeb"/>
+              <w:spacing w:before="192" w:beforeAutospacing="0" w:after="192" w:afterAutospacing="0"/>
+              <w:rPr>
+                <w:b/>
+                <w:sz w:val="22"/>
+              </w:rPr>
+            </w:pPr>
+            <w:r>
+              <w:rPr>
+                <w:b/>
+                <w:sz w:val="22"/>
+              </w:rPr>
+              <w:t>BIC or SBC</w:t>
+            </w:r>
+            <w:r>
+              <w:rPr>
+                <w:rStyle w:val="FootnoteReference"/>
+                <w:b/>
+                <w:sz w:val="22"/>
+              </w:rPr>
+              <w:footnoteReference w:id="2"/>
+            </w:r>
+          </w:p>
+        </w:tc>
+        <w:tc>
+          <w:tcPr>
+            <w:tcW w:w="1530" w:type="dxa"/>
+          </w:tcPr>
+          <w:p>
+            <w:pPr>
+              <w:pStyle w:val="NormalWeb"/>
+              <w:spacing w:before="192" w:beforeAutospacing="0" w:after="192" w:afterAutospacing="0"/>
+              <w:rPr>
+                <w:b/>
+                <w:sz w:val="22"/>
+              </w:rPr>
+            </w:pPr>
+            <w:r>
+              <w:rPr>
+                <w:b/>
+                <w:sz w:val="22"/>
+              </w:rPr>
+              <w:t>External CVPress</w:t>
+            </w:r>
+          </w:p>
+        </w:tc>
+        <w:tc>
+          <w:tcPr>
+            <w:tcW w:w="1530" w:type="dxa"/>
+          </w:tcPr>
+          <w:p>
+            <w:pPr>
+              <w:pStyle w:val="NormalWeb"/>
+              <w:spacing w:before="192" w:beforeAutospacing="0" w:after="192" w:afterAutospacing="0"/>
+              <w:ind w:right="572"/>
+              <w:rPr>
+                <w:b/>
+                <w:sz w:val="22"/>
+              </w:rPr>
+            </w:pPr>
+            <w:r>
+              <w:rPr>
+                <w:b/>
+                <w:sz w:val="22"/>
+              </w:rPr>
+              <w:t>Kaggle</w:t>
+            </w:r>
+          </w:p>
+          <w:p>
+            <w:pPr>
+              <w:pStyle w:val="NormalWeb"/>
+              <w:spacing w:before="192" w:beforeAutospacing="0" w:after="192" w:afterAutospacing="0"/>
+              <w:ind w:right="572"/>
+              <w:rPr>
+                <w:sz w:val="22"/>
+              </w:rPr>
+            </w:pPr>
+            <w:r>
+              <w:rPr>
+                <w:b/>
+                <w:sz w:val="22"/>
+              </w:rPr>
+              <w:t>Score</w:t>
+            </w:r>
+          </w:p>
+        </w:tc>
+      </w:tr>
+      <w:tr>
+        <w:tc>
+          <w:tcPr>
+            <w:tcW w:w="1800" w:type="dxa"/>
+          </w:tcPr>
+          <w:p>
+            <w:pPr>
+              <w:pStyle w:val="NormalWeb"/>
+              <w:spacing w:before="192" w:beforeAutospacing="0" w:after="192" w:afterAutospacing="0"/>
+              <w:rPr>
+                <w:sz w:val="22"/>
+              </w:rPr>
+            </w:pPr>
+            <w:r>
+              <w:rPr>
+                <w:sz w:val="22"/>
+              </w:rPr>
+              <w:t>Model 1-Forward Data Mine</w:t>
+            </w:r>
+          </w:p>
+        </w:tc>
+        <w:tc>
+          <w:tcPr>
+            <w:tcW w:w="1440" w:type="dxa"/>
+          </w:tcPr>
+          <w:p>
+            <w:pPr>
+              <w:pStyle w:val="NormalWeb"/>
+              <w:spacing w:before="192" w:beforeAutospacing="0" w:after="192" w:afterAutospacing="0"/>
+              <w:rPr>
+                <w:sz w:val="22"/>
+              </w:rPr>
+            </w:pPr>
+            <w:r>
+              <w:rPr>
+                <w:sz w:val="22"/>
+              </w:rPr>
+              <w:t>0.44</w:t>
+            </w:r>
+          </w:p>
+        </w:tc>
+        <w:tc>
+          <w:tcPr>
+            <w:tcW w:w="900" w:type="dxa"/>
+          </w:tcPr>
+          <w:p>
+            <w:pPr>
+              <w:pStyle w:val="NormalWeb"/>
+              <w:spacing w:before="192" w:beforeAutospacing="0" w:after="192" w:afterAutospacing="0"/>
+              <w:rPr>
+                <w:sz w:val="22"/>
+              </w:rPr>
+            </w:pPr>
+            <w:r>
+              <w:rPr>
+                <w:sz w:val="22"/>
+              </w:rPr>
+              <w:t>68841</w:t>
             </w:r>
           </w:p>
         </w:tc>
@@ -1170,13 +1600,13 @@
               <w:rPr>
                 <w:sz w:val="22"/>
               </w:rPr>
-              <w:t>Root MSE</w:t>
+              <w:t>79954</w:t>
             </w:r>
           </w:p>
         </w:tc>
         <w:tc>
           <w:tcPr>
-            <w:tcW w:w="990" w:type="dxa"/>
+            <w:tcW w:w="900" w:type="dxa"/>
           </w:tcPr>
           <w:p>
             <w:pPr>
@@ -1190,20 +1620,13 @@
               <w:rPr>
                 <w:sz w:val="22"/>
               </w:rPr>
-              <w:t>BIC or SBC</w:t>
-            </w:r>
-            <w:r>
-              <w:rPr>
-                <w:rStyle w:val="FootnoteReference"/>
-                <w:sz w:val="22"/>
-              </w:rPr>
-              <w:footnoteReference w:id="2"/>
+              <w:t>66004</w:t>
             </w:r>
           </w:p>
         </w:tc>
         <w:tc>
           <w:tcPr>
-            <w:tcW w:w="1170" w:type="dxa"/>
+            <w:tcW w:w="1530" w:type="dxa"/>
           </w:tcPr>
           <w:p>
             <w:pPr>
@@ -1217,47 +1640,27 @@
               <w:rPr>
                 <w:sz w:val="22"/>
               </w:rPr>
-              <w:t>External CVPress</w:t>
+              <w:t>1.89</w:t>
             </w:r>
           </w:p>
         </w:tc>
         <w:tc>
           <w:tcPr>
-            <w:tcW w:w="1620" w:type="dxa"/>
+            <w:tcW w:w="1530" w:type="dxa"/>
           </w:tcPr>
           <w:p>
             <w:pPr>
               <w:pStyle w:val="NormalWeb"/>
               <w:spacing w:before="192" w:beforeAutospacing="0" w:after="192" w:afterAutospacing="0"/>
-              <w:ind w:right="572"/>
-              <w:rPr>
-                <w:b/>
+              <w:rPr>
                 <w:sz w:val="22"/>
               </w:rPr>
             </w:pPr>
             <w:r>
               <w:rPr>
-                <w:b/>
-                <w:sz w:val="22"/>
-              </w:rPr>
-              <w:t>Kaggle</w:t>
-            </w:r>
-          </w:p>
-          <w:p>
-            <w:pPr>
-              <w:pStyle w:val="NormalWeb"/>
-              <w:spacing w:before="192" w:beforeAutospacing="0" w:after="192" w:afterAutospacing="0"/>
-              <w:ind w:right="572"/>
-              <w:rPr>
-                <w:sz w:val="22"/>
-              </w:rPr>
-            </w:pPr>
-            <w:r>
-              <w:rPr>
-                <w:b/>
-                <w:sz w:val="22"/>
-              </w:rPr>
-              <w:t>Score</w:t>
+                <w:sz w:val="22"/>
+              </w:rPr>
+              <w:t>0.905</w:t>
             </w:r>
           </w:p>
         </w:tc>
@@ -1265,7 +1668,7 @@
       <w:tr>
         <w:tc>
           <w:tcPr>
-            <w:tcW w:w="1260" w:type="dxa"/>
+            <w:tcW w:w="1800" w:type="dxa"/>
           </w:tcPr>
           <w:p>
             <w:pPr>
@@ -1279,13 +1682,19 @@
               <w:rPr>
                 <w:sz w:val="22"/>
               </w:rPr>
-              <w:t>Model 1-Forward Data Mined</w:t>
+              <w:t xml:space="preserve">Model </w:t>
+            </w:r>
+            <w:r>
+              <w:rPr>
+                <w:sz w:val="22"/>
+              </w:rPr>
+              <w:t>1 – Forward Dream Data</w:t>
             </w:r>
           </w:p>
         </w:tc>
         <w:tc>
           <w:tcPr>
-            <w:tcW w:w="1170" w:type="dxa"/>
+            <w:tcW w:w="1440" w:type="dxa"/>
           </w:tcPr>
           <w:p>
             <w:pPr>
@@ -1299,7 +1708,27 @@
               <w:rPr>
                 <w:sz w:val="22"/>
               </w:rPr>
-              <w:t>0.4389</w:t>
+              <w:t>0.45</w:t>
+            </w:r>
+          </w:p>
+        </w:tc>
+        <w:tc>
+          <w:tcPr>
+            <w:tcW w:w="900" w:type="dxa"/>
+          </w:tcPr>
+          <w:p>
+            <w:pPr>
+              <w:pStyle w:val="NormalWeb"/>
+              <w:spacing w:before="192" w:beforeAutospacing="0" w:after="192" w:afterAutospacing="0"/>
+              <w:rPr>
+                <w:sz w:val="22"/>
+              </w:rPr>
+            </w:pPr>
+            <w:r>
+              <w:rPr>
+                <w:sz w:val="22"/>
+              </w:rPr>
+              <w:t>68774</w:t>
             </w:r>
           </w:p>
         </w:tc>
@@ -1319,7 +1748,135 @@
               <w:rPr>
                 <w:sz w:val="22"/>
               </w:rPr>
-              <w:t>68841</w:t>
+              <w:t>78930</w:t>
+            </w:r>
+          </w:p>
+        </w:tc>
+        <w:tc>
+          <w:tcPr>
+            <w:tcW w:w="900" w:type="dxa"/>
+          </w:tcPr>
+          <w:p>
+            <w:pPr>
+              <w:pStyle w:val="NormalWeb"/>
+              <w:spacing w:before="192" w:beforeAutospacing="0" w:after="192" w:afterAutospacing="0"/>
+              <w:rPr>
+                <w:sz w:val="22"/>
+              </w:rPr>
+            </w:pPr>
+            <w:r>
+              <w:rPr>
+                <w:sz w:val="22"/>
+              </w:rPr>
+              <w:t>65992</w:t>
+            </w:r>
+          </w:p>
+        </w:tc>
+        <w:tc>
+          <w:tcPr>
+            <w:tcW w:w="1530" w:type="dxa"/>
+          </w:tcPr>
+          <w:p>
+            <w:pPr>
+              <w:pStyle w:val="NormalWeb"/>
+              <w:spacing w:before="192" w:beforeAutospacing="0" w:after="192" w:afterAutospacing="0"/>
+              <w:rPr>
+                <w:sz w:val="22"/>
+              </w:rPr>
+            </w:pPr>
+            <w:r>
+              <w:rPr>
+                <w:sz w:val="22"/>
+              </w:rPr>
+              <w:t>1.84</w:t>
+            </w:r>
+          </w:p>
+        </w:tc>
+        <w:tc>
+          <w:tcPr>
+            <w:tcW w:w="1530" w:type="dxa"/>
+          </w:tcPr>
+          <w:p>
+            <w:pPr>
+              <w:pStyle w:val="NormalWeb"/>
+              <w:spacing w:before="192" w:beforeAutospacing="0" w:after="192" w:afterAutospacing="0"/>
+              <w:rPr>
+                <w:sz w:val="22"/>
+              </w:rPr>
+            </w:pPr>
+            <w:r>
+              <w:rPr>
+                <w:sz w:val="22"/>
+              </w:rPr>
+              <w:t>0.877</w:t>
+            </w:r>
+          </w:p>
+        </w:tc>
+      </w:tr>
+      <w:tr>
+        <w:tc>
+          <w:tcPr>
+            <w:tcW w:w="1800" w:type="dxa"/>
+          </w:tcPr>
+          <w:p>
+            <w:pPr>
+              <w:pStyle w:val="NormalWeb"/>
+              <w:spacing w:before="192" w:beforeAutospacing="0" w:after="192" w:afterAutospacing="0"/>
+              <w:rPr>
+                <w:sz w:val="22"/>
+              </w:rPr>
+            </w:pPr>
+            <w:r>
+              <w:rPr>
+                <w:sz w:val="22"/>
+              </w:rPr>
+              <w:t>Model 2</w:t>
+            </w:r>
+            <w:r>
+              <w:rPr>
+                <w:sz w:val="22"/>
+              </w:rPr>
+              <w:t xml:space="preserve"> – LASSO Data Mine</w:t>
+            </w:r>
+          </w:p>
+        </w:tc>
+        <w:tc>
+          <w:tcPr>
+            <w:tcW w:w="1440" w:type="dxa"/>
+          </w:tcPr>
+          <w:p>
+            <w:pPr>
+              <w:pStyle w:val="NormalWeb"/>
+              <w:spacing w:before="192" w:beforeAutospacing="0" w:after="192" w:afterAutospacing="0"/>
+              <w:rPr>
+                <w:sz w:val="22"/>
+              </w:rPr>
+            </w:pPr>
+            <w:r>
+              <w:rPr>
+                <w:sz w:val="22"/>
+              </w:rPr>
+              <w:t>0.38</w:t>
+            </w:r>
+          </w:p>
+        </w:tc>
+        <w:tc>
+          <w:tcPr>
+            <w:tcW w:w="900" w:type="dxa"/>
+          </w:tcPr>
+          <w:p>
+            <w:pPr>
+              <w:pStyle w:val="NormalWeb"/>
+              <w:spacing w:before="192" w:beforeAutospacing="0" w:after="192" w:afterAutospacing="0"/>
+              <w:rPr>
+                <w:sz w:val="22"/>
+              </w:rPr>
+            </w:pPr>
+            <w:r>
+              <w:rPr>
+                <w:sz w:val="22"/>
+              </w:rPr>
+              <w:t>69129</w:t>
             </w:r>
           </w:p>
         </w:tc>
@@ -1339,13 +1896,13 @@
               <w:rPr>
                 <w:sz w:val="22"/>
               </w:rPr>
-              <w:t>79954</w:t>
+              <w:t>84098</w:t>
             </w:r>
           </w:p>
         </w:tc>
         <w:tc>
           <w:tcPr>
-            <w:tcW w:w="990" w:type="dxa"/>
+            <w:tcW w:w="900" w:type="dxa"/>
           </w:tcPr>
           <w:p>
             <w:pPr>
@@ -1359,13 +1916,13 @@
               <w:rPr>
                 <w:sz w:val="22"/>
               </w:rPr>
-              <w:t>66004</w:t>
+              <w:t>66250</w:t>
             </w:r>
           </w:p>
         </w:tc>
         <w:tc>
           <w:tcPr>
-            <w:tcW w:w="1170" w:type="dxa"/>
+            <w:tcW w:w="1530" w:type="dxa"/>
           </w:tcPr>
           <w:p>
             <w:pPr>
@@ -1379,13 +1936,13 @@
               <w:rPr>
                 <w:sz w:val="22"/>
               </w:rPr>
-              <w:t>1.89</w:t>
+              <w:t>1.96</w:t>
             </w:r>
           </w:p>
         </w:tc>
         <w:tc>
           <w:tcPr>
-            <w:tcW w:w="1620" w:type="dxa"/>
+            <w:tcW w:w="1530" w:type="dxa"/>
           </w:tcPr>
           <w:p>
             <w:pPr>
@@ -1407,7 +1964,7 @@
       <w:tr>
         <w:tc>
           <w:tcPr>
-            <w:tcW w:w="1260" w:type="dxa"/>
+            <w:tcW w:w="1800" w:type="dxa"/>
           </w:tcPr>
           <w:p>
             <w:pPr>
@@ -1427,13 +1984,13 @@
               <w:rPr>
                 <w:sz w:val="22"/>
               </w:rPr>
-              <w:t>1 - Forward</w:t>
+              <w:t>2 – LASSO Dream Data</w:t>
             </w:r>
           </w:p>
         </w:tc>
         <w:tc>
           <w:tcPr>
-            <w:tcW w:w="1170" w:type="dxa"/>
+            <w:tcW w:w="1440" w:type="dxa"/>
           </w:tcPr>
           <w:p>
             <w:pPr>
@@ -1447,7 +2004,27 @@
               <w:rPr>
                 <w:sz w:val="22"/>
               </w:rPr>
-              <w:t>0.4507</w:t>
+              <w:t>0.40</w:t>
+            </w:r>
+          </w:p>
+        </w:tc>
+        <w:tc>
+          <w:tcPr>
+            <w:tcW w:w="900" w:type="dxa"/>
+          </w:tcPr>
+          <w:p>
+            <w:pPr>
+              <w:pStyle w:val="NormalWeb"/>
+              <w:spacing w:before="192" w:beforeAutospacing="0" w:after="192" w:afterAutospacing="0"/>
+              <w:rPr>
+                <w:sz w:val="22"/>
+              </w:rPr>
+            </w:pPr>
+            <w:r>
+              <w:rPr>
+                <w:sz w:val="22"/>
+              </w:rPr>
+              <w:t>69048</w:t>
             </w:r>
           </w:p>
         </w:tc>
@@ -1467,7 +2044,129 @@
               <w:rPr>
                 <w:sz w:val="22"/>
               </w:rPr>
-              <w:t>68774</w:t>
+              <w:t>82909</w:t>
+            </w:r>
+          </w:p>
+        </w:tc>
+        <w:tc>
+          <w:tcPr>
+            <w:tcW w:w="900" w:type="dxa"/>
+          </w:tcPr>
+          <w:p>
+            <w:pPr>
+              <w:pStyle w:val="NormalWeb"/>
+              <w:spacing w:before="192" w:beforeAutospacing="0" w:after="192" w:afterAutospacing="0"/>
+              <w:rPr>
+                <w:sz w:val="22"/>
+              </w:rPr>
+            </w:pPr>
+            <w:r>
+              <w:rPr>
+                <w:sz w:val="22"/>
+              </w:rPr>
+              <w:t>66181</w:t>
+            </w:r>
+          </w:p>
+        </w:tc>
+        <w:tc>
+          <w:tcPr>
+            <w:tcW w:w="1530" w:type="dxa"/>
+          </w:tcPr>
+          <w:p>
+            <w:pPr>
+              <w:pStyle w:val="NormalWeb"/>
+              <w:spacing w:before="192" w:beforeAutospacing="0" w:after="192" w:afterAutospacing="0"/>
+              <w:rPr>
+                <w:sz w:val="22"/>
+              </w:rPr>
+            </w:pPr>
+            <w:r>
+              <w:rPr>
+                <w:sz w:val="22"/>
+              </w:rPr>
+              <w:t>1.86</w:t>
+            </w:r>
+          </w:p>
+        </w:tc>
+        <w:tc>
+          <w:tcPr>
+            <w:tcW w:w="1530" w:type="dxa"/>
+          </w:tcPr>
+          <w:p>
+            <w:pPr>
+              <w:pStyle w:val="NormalWeb"/>
+              <w:spacing w:before="192" w:beforeAutospacing="0" w:after="192" w:afterAutospacing="0"/>
+              <w:rPr>
+                <w:sz w:val="22"/>
+              </w:rPr>
+            </w:pPr>
+            <w:r>
+              <w:rPr>
+                <w:sz w:val="22"/>
+              </w:rPr>
+              <w:t>0.909</w:t>
+            </w:r>
+          </w:p>
+        </w:tc>
+      </w:tr>
+      <w:tr>
+        <w:tc>
+          <w:tcPr>
+            <w:tcW w:w="1800" w:type="dxa"/>
+          </w:tcPr>
+          <w:p>
+            <w:pPr>
+              <w:pStyle w:val="NormalWeb"/>
+              <w:spacing w:before="192" w:beforeAutospacing="0" w:after="192" w:afterAutospacing="0"/>
+              <w:rPr>
+                <w:sz w:val="22"/>
+              </w:rPr>
+            </w:pPr>
+            <w:r>
+              <w:rPr>
+                <w:sz w:val="22"/>
+              </w:rPr>
+              <w:t>Model 3 – Stepwise Data Mine</w:t>
+            </w:r>
+          </w:p>
+        </w:tc>
+        <w:tc>
+          <w:tcPr>
+            <w:tcW w:w="1440" w:type="dxa"/>
+          </w:tcPr>
+          <w:p>
+            <w:pPr>
+              <w:pStyle w:val="NormalWeb"/>
+              <w:spacing w:before="192" w:beforeAutospacing="0" w:after="192" w:afterAutospacing="0"/>
+              <w:rPr>
+                <w:sz w:val="22"/>
+              </w:rPr>
+            </w:pPr>
+            <w:r>
+              <w:rPr>
+                <w:sz w:val="22"/>
+              </w:rPr>
+              <w:t>0.44</w:t>
+            </w:r>
+          </w:p>
+        </w:tc>
+        <w:tc>
+          <w:tcPr>
+            <w:tcW w:w="900" w:type="dxa"/>
+          </w:tcPr>
+          <w:p>
+            <w:pPr>
+              <w:pStyle w:val="NormalWeb"/>
+              <w:spacing w:before="192" w:beforeAutospacing="0" w:after="192" w:afterAutospacing="0"/>
+              <w:rPr>
+                <w:sz w:val="22"/>
+              </w:rPr>
+            </w:pPr>
+            <w:r>
+              <w:rPr>
+                <w:sz w:val="22"/>
+              </w:rPr>
+              <w:t>68841</w:t>
             </w:r>
           </w:p>
         </w:tc>
@@ -1487,13 +2186,13 @@
               <w:rPr>
                 <w:sz w:val="22"/>
               </w:rPr>
-              <w:t>78930</w:t>
+              <w:t>79954</w:t>
             </w:r>
           </w:p>
         </w:tc>
         <w:tc>
           <w:tcPr>
-            <w:tcW w:w="990" w:type="dxa"/>
+            <w:tcW w:w="900" w:type="dxa"/>
           </w:tcPr>
           <w:p>
             <w:pPr>
@@ -1507,13 +2206,13 @@
               <w:rPr>
                 <w:sz w:val="22"/>
               </w:rPr>
-              <w:t>65992</w:t>
+              <w:t>66004</w:t>
             </w:r>
           </w:p>
         </w:tc>
         <w:tc>
           <w:tcPr>
-            <w:tcW w:w="1170" w:type="dxa"/>
+            <w:tcW w:w="1530" w:type="dxa"/>
           </w:tcPr>
           <w:p>
             <w:pPr>
@@ -1527,13 +2226,13 @@
               <w:rPr>
                 <w:sz w:val="22"/>
               </w:rPr>
-              <w:t>1.84</w:t>
+              <w:t>1.89</w:t>
             </w:r>
           </w:p>
         </w:tc>
         <w:tc>
           <w:tcPr>
-            <w:tcW w:w="1620" w:type="dxa"/>
+            <w:tcW w:w="1530" w:type="dxa"/>
           </w:tcPr>
           <w:p>
             <w:pPr>
@@ -1547,7 +2246,7 @@
               <w:rPr>
                 <w:sz w:val="22"/>
               </w:rPr>
-              <w:t>0.877</w:t>
+              <w:t>.865</w:t>
             </w:r>
           </w:p>
         </w:tc>
@@ -1555,7 +2254,7 @@
       <w:tr>
         <w:tc>
           <w:tcPr>
-            <w:tcW w:w="1260" w:type="dxa"/>
+            <w:tcW w:w="1800" w:type="dxa"/>
           </w:tcPr>
           <w:p>
             <w:pPr>
@@ -1569,19 +2268,13 @@
               <w:rPr>
                 <w:sz w:val="22"/>
               </w:rPr>
-              <w:t>Model 2</w:t>
-            </w:r>
-            <w:r>
-              <w:rPr>
-                <w:sz w:val="22"/>
-              </w:rPr>
-              <w:t xml:space="preserve"> – LASSO Data Mined</w:t>
+              <w:t>Model 3 – Stepwise Dream Data</w:t>
             </w:r>
           </w:p>
         </w:tc>
         <w:tc>
           <w:tcPr>
-            <w:tcW w:w="1170" w:type="dxa"/>
+            <w:tcW w:w="1440" w:type="dxa"/>
           </w:tcPr>
           <w:p>
             <w:pPr>
@@ -1595,7 +2288,27 @@
               <w:rPr>
                 <w:sz w:val="22"/>
               </w:rPr>
-              <w:t>0.378</w:t>
+              <w:t>0.45</w:t>
+            </w:r>
+          </w:p>
+        </w:tc>
+        <w:tc>
+          <w:tcPr>
+            <w:tcW w:w="900" w:type="dxa"/>
+          </w:tcPr>
+          <w:p>
+            <w:pPr>
+              <w:pStyle w:val="NormalWeb"/>
+              <w:spacing w:before="192" w:beforeAutospacing="0" w:after="192" w:afterAutospacing="0"/>
+              <w:rPr>
+                <w:sz w:val="22"/>
+              </w:rPr>
+            </w:pPr>
+            <w:r>
+              <w:rPr>
+                <w:sz w:val="22"/>
+              </w:rPr>
+              <w:t>68774</w:t>
             </w:r>
           </w:p>
         </w:tc>
@@ -1615,7 +2328,129 @@
               <w:rPr>
                 <w:sz w:val="22"/>
               </w:rPr>
-              <w:t>69129</w:t>
+              <w:t>78930</w:t>
+            </w:r>
+          </w:p>
+        </w:tc>
+        <w:tc>
+          <w:tcPr>
+            <w:tcW w:w="900" w:type="dxa"/>
+          </w:tcPr>
+          <w:p>
+            <w:pPr>
+              <w:pStyle w:val="NormalWeb"/>
+              <w:spacing w:before="192" w:beforeAutospacing="0" w:after="192" w:afterAutospacing="0"/>
+              <w:rPr>
+                <w:sz w:val="22"/>
+              </w:rPr>
+            </w:pPr>
+            <w:r>
+              <w:rPr>
+                <w:sz w:val="22"/>
+              </w:rPr>
+              <w:t>65985</w:t>
+            </w:r>
+          </w:p>
+        </w:tc>
+        <w:tc>
+          <w:tcPr>
+            <w:tcW w:w="1530" w:type="dxa"/>
+          </w:tcPr>
+          <w:p>
+            <w:pPr>
+              <w:pStyle w:val="NormalWeb"/>
+              <w:spacing w:before="192" w:beforeAutospacing="0" w:after="192" w:afterAutospacing="0"/>
+              <w:rPr>
+                <w:sz w:val="22"/>
+              </w:rPr>
+            </w:pPr>
+            <w:r>
+              <w:rPr>
+                <w:sz w:val="22"/>
+              </w:rPr>
+              <w:t>1.86</w:t>
+            </w:r>
+          </w:p>
+        </w:tc>
+        <w:tc>
+          <w:tcPr>
+            <w:tcW w:w="1530" w:type="dxa"/>
+          </w:tcPr>
+          <w:p>
+            <w:pPr>
+              <w:pStyle w:val="NormalWeb"/>
+              <w:spacing w:before="192" w:beforeAutospacing="0" w:after="192" w:afterAutospacing="0"/>
+              <w:rPr>
+                <w:sz w:val="22"/>
+              </w:rPr>
+            </w:pPr>
+            <w:r>
+              <w:rPr>
+                <w:sz w:val="22"/>
+              </w:rPr>
+              <w:t>.941</w:t>
+            </w:r>
+          </w:p>
+        </w:tc>
+      </w:tr>
+      <w:tr>
+        <w:tc>
+          <w:tcPr>
+            <w:tcW w:w="1800" w:type="dxa"/>
+          </w:tcPr>
+          <w:p>
+            <w:pPr>
+              <w:pStyle w:val="NormalWeb"/>
+              <w:spacing w:before="192" w:beforeAutospacing="0" w:after="192" w:afterAutospacing="0"/>
+              <w:rPr>
+                <w:sz w:val="22"/>
+              </w:rPr>
+            </w:pPr>
+            <w:r>
+              <w:rPr>
+                <w:sz w:val="22"/>
+              </w:rPr>
+              <w:t>Model 4 – Human Inference &amp; Selection Dream Data</w:t>
+            </w:r>
+          </w:p>
+        </w:tc>
+        <w:tc>
+          <w:tcPr>
+            <w:tcW w:w="1440" w:type="dxa"/>
+          </w:tcPr>
+          <w:p>
+            <w:pPr>
+              <w:pStyle w:val="NormalWeb"/>
+              <w:spacing w:before="192" w:beforeAutospacing="0" w:after="192" w:afterAutospacing="0"/>
+              <w:rPr>
+                <w:sz w:val="22"/>
+              </w:rPr>
+            </w:pPr>
+            <w:r>
+              <w:rPr>
+                <w:sz w:val="22"/>
+              </w:rPr>
+              <w:t>0.45</w:t>
+            </w:r>
+          </w:p>
+        </w:tc>
+        <w:tc>
+          <w:tcPr>
+            <w:tcW w:w="900" w:type="dxa"/>
+          </w:tcPr>
+          <w:p>
+            <w:pPr>
+              <w:pStyle w:val="NormalWeb"/>
+              <w:spacing w:before="192" w:beforeAutospacing="0" w:after="192" w:afterAutospacing="0"/>
+              <w:rPr>
+                <w:sz w:val="22"/>
+              </w:rPr>
+            </w:pPr>
+            <w:r>
+              <w:rPr>
+                <w:sz w:val="22"/>
+              </w:rPr>
+              <w:t>68774</w:t>
             </w:r>
           </w:p>
         </w:tc>
@@ -1635,13 +2470,13 @@
               <w:rPr>
                 <w:sz w:val="22"/>
               </w:rPr>
-              <w:t>84098</w:t>
+              <w:t>78930</w:t>
             </w:r>
           </w:p>
         </w:tc>
         <w:tc>
           <w:tcPr>
-            <w:tcW w:w="990" w:type="dxa"/>
+            <w:tcW w:w="900" w:type="dxa"/>
           </w:tcPr>
           <w:p>
             <w:pPr>
@@ -1655,13 +2490,13 @@
               <w:rPr>
                 <w:sz w:val="22"/>
               </w:rPr>
-              <w:t>66250</w:t>
+              <w:t>65985</w:t>
             </w:r>
           </w:p>
         </w:tc>
         <w:tc>
           <w:tcPr>
-            <w:tcW w:w="1170" w:type="dxa"/>
+            <w:tcW w:w="1530" w:type="dxa"/>
           </w:tcPr>
           <w:p>
             <w:pPr>
@@ -1675,13 +2510,13 @@
               <w:rPr>
                 <w:sz w:val="22"/>
               </w:rPr>
-              <w:t>1.96</w:t>
+              <w:t>1.84</w:t>
             </w:r>
           </w:p>
         </w:tc>
         <w:tc>
           <w:tcPr>
-            <w:tcW w:w="1620" w:type="dxa"/>
+            <w:tcW w:w="1530" w:type="dxa"/>
           </w:tcPr>
           <w:p>
             <w:pPr>
@@ -1695,598 +2530,61 @@
               <w:rPr>
                 <w:sz w:val="22"/>
               </w:rPr>
-              <w:t>0.905</w:t>
-            </w:r>
-          </w:p>
-        </w:tc>
-      </w:tr>
-      <w:tr>
-        <w:tc>
-          <w:tcPr>
-            <w:tcW w:w="1260" w:type="dxa"/>
-          </w:tcPr>
-          <w:p>
-            <w:pPr>
-              <w:pStyle w:val="NormalWeb"/>
-              <w:spacing w:before="192" w:beforeAutospacing="0" w:after="192" w:afterAutospacing="0"/>
-              <w:rPr>
-                <w:sz w:val="22"/>
-              </w:rPr>
-            </w:pPr>
-            <w:r>
-              <w:rPr>
-                <w:sz w:val="22"/>
-              </w:rPr>
-              <w:t xml:space="preserve">Model </w:t>
-            </w:r>
-            <w:r>
-              <w:rPr>
-                <w:sz w:val="22"/>
-              </w:rPr>
-              <w:t>2 - LASSO</w:t>
-            </w:r>
-          </w:p>
-        </w:tc>
-        <w:tc>
-          <w:tcPr>
-            <w:tcW w:w="1170" w:type="dxa"/>
-          </w:tcPr>
-          <w:p>
-            <w:pPr>
-              <w:pStyle w:val="NormalWeb"/>
-              <w:spacing w:before="192" w:beforeAutospacing="0" w:after="192" w:afterAutospacing="0"/>
-              <w:rPr>
-                <w:sz w:val="22"/>
-              </w:rPr>
-            </w:pPr>
-            <w:r>
-              <w:rPr>
-                <w:sz w:val="22"/>
-              </w:rPr>
-              <w:t>0.394</w:t>
-            </w:r>
-          </w:p>
-        </w:tc>
-        <w:tc>
-          <w:tcPr>
-            <w:tcW w:w="810" w:type="dxa"/>
-          </w:tcPr>
-          <w:p>
-            <w:pPr>
-              <w:pStyle w:val="NormalWeb"/>
-              <w:spacing w:before="192" w:beforeAutospacing="0" w:after="192" w:afterAutospacing="0"/>
-              <w:rPr>
-                <w:sz w:val="22"/>
-              </w:rPr>
-            </w:pPr>
-            <w:r>
-              <w:rPr>
-                <w:sz w:val="22"/>
-              </w:rPr>
-              <w:t>69048</w:t>
-            </w:r>
-          </w:p>
-        </w:tc>
-        <w:tc>
-          <w:tcPr>
-            <w:tcW w:w="810" w:type="dxa"/>
-          </w:tcPr>
-          <w:p>
-            <w:pPr>
-              <w:pStyle w:val="NormalWeb"/>
-              <w:spacing w:before="192" w:beforeAutospacing="0" w:after="192" w:afterAutospacing="0"/>
-              <w:rPr>
-                <w:sz w:val="22"/>
-              </w:rPr>
-            </w:pPr>
-            <w:r>
-              <w:rPr>
-                <w:sz w:val="22"/>
-              </w:rPr>
-              <w:t>82909</w:t>
-            </w:r>
-          </w:p>
-        </w:tc>
-        <w:tc>
-          <w:tcPr>
-            <w:tcW w:w="990" w:type="dxa"/>
-          </w:tcPr>
-          <w:p>
-            <w:pPr>
-              <w:pStyle w:val="NormalWeb"/>
-              <w:spacing w:before="192" w:beforeAutospacing="0" w:after="192" w:afterAutospacing="0"/>
-              <w:rPr>
-                <w:sz w:val="22"/>
-              </w:rPr>
-            </w:pPr>
-            <w:r>
-              <w:rPr>
-                <w:sz w:val="22"/>
-              </w:rPr>
-              <w:t>66181</w:t>
-            </w:r>
-          </w:p>
-        </w:tc>
-        <w:tc>
-          <w:tcPr>
-            <w:tcW w:w="1170" w:type="dxa"/>
-          </w:tcPr>
-          <w:p>
-            <w:pPr>
-              <w:pStyle w:val="NormalWeb"/>
-              <w:spacing w:before="192" w:beforeAutospacing="0" w:after="192" w:afterAutospacing="0"/>
-              <w:rPr>
-                <w:sz w:val="22"/>
-              </w:rPr>
-            </w:pPr>
-            <w:r>
-              <w:rPr>
-                <w:sz w:val="22"/>
-              </w:rPr>
-              <w:t>1.86</w:t>
-            </w:r>
-          </w:p>
-        </w:tc>
-        <w:tc>
-          <w:tcPr>
-            <w:tcW w:w="1620" w:type="dxa"/>
-          </w:tcPr>
-          <w:p>
-            <w:pPr>
-              <w:pStyle w:val="NormalWeb"/>
-              <w:spacing w:before="192" w:beforeAutospacing="0" w:after="192" w:afterAutospacing="0"/>
-              <w:rPr>
-                <w:sz w:val="22"/>
-              </w:rPr>
-            </w:pPr>
-            <w:r>
-              <w:rPr>
-                <w:sz w:val="22"/>
-              </w:rPr>
-              <w:t>0</w:t>
-            </w:r>
-            <w:r>
-              <w:rPr>
-                <w:sz w:val="22"/>
-              </w:rPr>
-              <w:t>.909</w:t>
-            </w:r>
-          </w:p>
-        </w:tc>
-      </w:tr>
-      <w:tr>
-        <w:tc>
-          <w:tcPr>
-            <w:tcW w:w="1260" w:type="dxa"/>
-          </w:tcPr>
-          <w:p>
-            <w:pPr>
-              <w:pStyle w:val="NormalWeb"/>
-              <w:spacing w:before="192" w:beforeAutospacing="0" w:after="192" w:afterAutospacing="0"/>
-              <w:rPr>
-                <w:sz w:val="22"/>
-              </w:rPr>
-            </w:pPr>
-            <w:r>
-              <w:rPr>
-                <w:sz w:val="22"/>
-              </w:rPr>
-              <w:t>Model 3 – Stepwise Data Mined</w:t>
-            </w:r>
-          </w:p>
-        </w:tc>
-        <w:tc>
-          <w:tcPr>
-            <w:tcW w:w="1170" w:type="dxa"/>
-          </w:tcPr>
-          <w:p>
-            <w:pPr>
-              <w:pStyle w:val="NormalWeb"/>
-              <w:spacing w:before="192" w:beforeAutospacing="0" w:after="192" w:afterAutospacing="0"/>
-              <w:rPr>
-                <w:sz w:val="22"/>
-              </w:rPr>
-            </w:pPr>
-            <w:r>
-              <w:rPr>
-                <w:sz w:val="22"/>
-              </w:rPr>
-              <w:t>0.44</w:t>
-            </w:r>
-          </w:p>
-        </w:tc>
-        <w:tc>
-          <w:tcPr>
-            <w:tcW w:w="810" w:type="dxa"/>
-          </w:tcPr>
-          <w:p>
-            <w:pPr>
-              <w:pStyle w:val="NormalWeb"/>
-              <w:spacing w:before="192" w:beforeAutospacing="0" w:after="192" w:afterAutospacing="0"/>
-              <w:rPr>
-                <w:sz w:val="22"/>
-              </w:rPr>
-            </w:pPr>
-            <w:r>
-              <w:rPr>
-                <w:sz w:val="22"/>
-              </w:rPr>
-              <w:t>68841</w:t>
-            </w:r>
-          </w:p>
-        </w:tc>
-        <w:tc>
-          <w:tcPr>
-            <w:tcW w:w="810" w:type="dxa"/>
-          </w:tcPr>
-          <w:p>
-            <w:pPr>
-              <w:pStyle w:val="NormalWeb"/>
-              <w:spacing w:before="192" w:beforeAutospacing="0" w:after="192" w:afterAutospacing="0"/>
-              <w:rPr>
-                <w:sz w:val="22"/>
-              </w:rPr>
-            </w:pPr>
-            <w:r>
-              <w:rPr>
-                <w:sz w:val="22"/>
-              </w:rPr>
-              <w:t>79954</w:t>
-            </w:r>
-          </w:p>
-        </w:tc>
-        <w:tc>
-          <w:tcPr>
-            <w:tcW w:w="990" w:type="dxa"/>
-          </w:tcPr>
-          <w:p>
-            <w:pPr>
-              <w:pStyle w:val="NormalWeb"/>
-              <w:spacing w:before="192" w:beforeAutospacing="0" w:after="192" w:afterAutospacing="0"/>
-              <w:rPr>
-                <w:sz w:val="22"/>
-              </w:rPr>
-            </w:pPr>
-            <w:r>
-              <w:rPr>
-                <w:sz w:val="22"/>
-              </w:rPr>
-              <w:t>66004</w:t>
-            </w:r>
-          </w:p>
-        </w:tc>
-        <w:tc>
-          <w:tcPr>
-            <w:tcW w:w="1170" w:type="dxa"/>
-          </w:tcPr>
-          <w:p>
-            <w:pPr>
-              <w:pStyle w:val="NormalWeb"/>
-              <w:spacing w:before="192" w:beforeAutospacing="0" w:after="192" w:afterAutospacing="0"/>
-              <w:rPr>
-                <w:sz w:val="22"/>
-              </w:rPr>
-            </w:pPr>
-            <w:r>
-              <w:rPr>
-                <w:sz w:val="22"/>
-              </w:rPr>
-              <w:t>1.89</w:t>
-            </w:r>
-          </w:p>
-        </w:tc>
-        <w:tc>
-          <w:tcPr>
-            <w:tcW w:w="1620" w:type="dxa"/>
-          </w:tcPr>
-          <w:p>
-            <w:pPr>
-              <w:pStyle w:val="NormalWeb"/>
-              <w:spacing w:before="192" w:beforeAutospacing="0" w:after="192" w:afterAutospacing="0"/>
-              <w:rPr>
-                <w:sz w:val="22"/>
-              </w:rPr>
-            </w:pPr>
-            <w:r>
-              <w:rPr>
-                <w:sz w:val="22"/>
-              </w:rPr>
-              <w:t>.865</w:t>
-            </w:r>
-          </w:p>
-        </w:tc>
-      </w:tr>
-      <w:tr>
-        <w:tc>
-          <w:tcPr>
-            <w:tcW w:w="1260" w:type="dxa"/>
-          </w:tcPr>
-          <w:p>
-            <w:pPr>
-              <w:pStyle w:val="NormalWeb"/>
-              <w:spacing w:before="192" w:beforeAutospacing="0" w:after="192" w:afterAutospacing="0"/>
-              <w:rPr>
-                <w:sz w:val="22"/>
-              </w:rPr>
-            </w:pPr>
-            <w:r>
-              <w:rPr>
-                <w:sz w:val="22"/>
-              </w:rPr>
-              <w:t xml:space="preserve">Model </w:t>
-            </w:r>
-            <w:r>
-              <w:rPr>
-                <w:sz w:val="22"/>
-              </w:rPr>
-              <w:t>3 - Stepwise</w:t>
-            </w:r>
-          </w:p>
-        </w:tc>
-        <w:tc>
-          <w:tcPr>
-            <w:tcW w:w="1170" w:type="dxa"/>
-          </w:tcPr>
-          <w:p>
-            <w:pPr>
-              <w:pStyle w:val="NormalWeb"/>
-              <w:spacing w:before="192" w:beforeAutospacing="0" w:after="192" w:afterAutospacing="0"/>
-              <w:rPr>
-                <w:sz w:val="22"/>
-              </w:rPr>
-            </w:pPr>
-            <w:r>
-              <w:rPr>
-                <w:sz w:val="22"/>
-              </w:rPr>
-              <w:t>0.45</w:t>
-            </w:r>
-          </w:p>
-        </w:tc>
-        <w:tc>
-          <w:tcPr>
-            <w:tcW w:w="810" w:type="dxa"/>
-          </w:tcPr>
-          <w:p>
-            <w:pPr>
-              <w:pStyle w:val="NormalWeb"/>
-              <w:spacing w:before="192" w:beforeAutospacing="0" w:after="192" w:afterAutospacing="0"/>
-              <w:rPr>
-                <w:sz w:val="22"/>
-              </w:rPr>
-            </w:pPr>
-            <w:r>
-              <w:rPr>
-                <w:sz w:val="22"/>
-              </w:rPr>
-              <w:t>68774</w:t>
-            </w:r>
-          </w:p>
-        </w:tc>
-        <w:tc>
-          <w:tcPr>
-            <w:tcW w:w="810" w:type="dxa"/>
-          </w:tcPr>
-          <w:p>
-            <w:pPr>
-              <w:pStyle w:val="NormalWeb"/>
-              <w:spacing w:before="192" w:beforeAutospacing="0" w:after="192" w:afterAutospacing="0"/>
-              <w:rPr>
-                <w:sz w:val="22"/>
-              </w:rPr>
-            </w:pPr>
-            <w:r>
-              <w:rPr>
-                <w:sz w:val="22"/>
-              </w:rPr>
-              <w:t>78930</w:t>
-            </w:r>
-          </w:p>
-        </w:tc>
-        <w:tc>
-          <w:tcPr>
-            <w:tcW w:w="990" w:type="dxa"/>
-          </w:tcPr>
-          <w:p>
-            <w:pPr>
-              <w:pStyle w:val="NormalWeb"/>
-              <w:spacing w:before="192" w:beforeAutospacing="0" w:after="192" w:afterAutospacing="0"/>
-              <w:rPr>
-                <w:sz w:val="22"/>
-              </w:rPr>
-            </w:pPr>
-            <w:r>
-              <w:rPr>
-                <w:sz w:val="22"/>
-              </w:rPr>
-              <w:t>65985</w:t>
-            </w:r>
-          </w:p>
-        </w:tc>
-        <w:tc>
-          <w:tcPr>
-            <w:tcW w:w="1170" w:type="dxa"/>
-          </w:tcPr>
-          <w:p>
-            <w:pPr>
-              <w:pStyle w:val="NormalWeb"/>
-              <w:spacing w:before="192" w:beforeAutospacing="0" w:after="192" w:afterAutospacing="0"/>
-              <w:rPr>
-                <w:sz w:val="22"/>
-              </w:rPr>
-            </w:pPr>
-            <w:r>
-              <w:rPr>
-                <w:sz w:val="22"/>
-              </w:rPr>
-              <w:t>1.86</w:t>
-            </w:r>
-          </w:p>
-        </w:tc>
-        <w:tc>
-          <w:tcPr>
-            <w:tcW w:w="1620" w:type="dxa"/>
-          </w:tcPr>
-          <w:p>
-            <w:pPr>
-              <w:pStyle w:val="NormalWeb"/>
-              <w:spacing w:before="192" w:beforeAutospacing="0" w:after="192" w:afterAutospacing="0"/>
-              <w:rPr>
-                <w:sz w:val="22"/>
-              </w:rPr>
-            </w:pPr>
-            <w:r>
-              <w:rPr>
-                <w:sz w:val="22"/>
-              </w:rPr>
-              <w:t>.941</w:t>
-            </w:r>
-          </w:p>
-        </w:tc>
-      </w:tr>
-      <w:tr>
-        <w:tc>
-          <w:tcPr>
-            <w:tcW w:w="1260" w:type="dxa"/>
-          </w:tcPr>
-          <w:p>
-            <w:pPr>
-              <w:pStyle w:val="NormalWeb"/>
-              <w:spacing w:before="192" w:beforeAutospacing="0" w:after="192" w:afterAutospacing="0"/>
-              <w:rPr>
-                <w:sz w:val="22"/>
-              </w:rPr>
-            </w:pPr>
-            <w:r>
-              <w:rPr>
-                <w:sz w:val="22"/>
-              </w:rPr>
-              <w:t>Model 4 – Human Inference &amp; Selection</w:t>
-            </w:r>
-          </w:p>
-        </w:tc>
-        <w:tc>
-          <w:tcPr>
-            <w:tcW w:w="1170" w:type="dxa"/>
-          </w:tcPr>
-          <w:p>
-            <w:pPr>
-              <w:pStyle w:val="NormalWeb"/>
-              <w:spacing w:before="192" w:beforeAutospacing="0" w:after="192" w:afterAutospacing="0"/>
-              <w:rPr>
-                <w:sz w:val="22"/>
-              </w:rPr>
-            </w:pPr>
-            <w:r>
-              <w:rPr>
-                <w:sz w:val="22"/>
-              </w:rPr>
-              <w:t>.45</w:t>
-            </w:r>
-          </w:p>
-        </w:tc>
-        <w:tc>
-          <w:tcPr>
-            <w:tcW w:w="810" w:type="dxa"/>
-          </w:tcPr>
-          <w:p>
-            <w:pPr>
-              <w:pStyle w:val="NormalWeb"/>
-              <w:spacing w:before="192" w:beforeAutospacing="0" w:after="192" w:afterAutospacing="0"/>
-              <w:rPr>
-                <w:sz w:val="22"/>
-              </w:rPr>
-            </w:pPr>
-            <w:r>
-              <w:rPr>
-                <w:sz w:val="22"/>
-              </w:rPr>
-              <w:t>68774</w:t>
-            </w:r>
-          </w:p>
-        </w:tc>
-        <w:tc>
-          <w:tcPr>
-            <w:tcW w:w="810" w:type="dxa"/>
-          </w:tcPr>
-          <w:p>
-            <w:pPr>
-              <w:pStyle w:val="NormalWeb"/>
-              <w:spacing w:before="192" w:beforeAutospacing="0" w:after="192" w:afterAutospacing="0"/>
-              <w:rPr>
-                <w:sz w:val="22"/>
-              </w:rPr>
-            </w:pPr>
-            <w:r>
-              <w:rPr>
-                <w:sz w:val="22"/>
-              </w:rPr>
-              <w:t>78930</w:t>
-            </w:r>
-          </w:p>
-        </w:tc>
-        <w:tc>
-          <w:tcPr>
-            <w:tcW w:w="990" w:type="dxa"/>
-          </w:tcPr>
-          <w:p>
-            <w:pPr>
-              <w:pStyle w:val="NormalWeb"/>
-              <w:spacing w:before="192" w:beforeAutospacing="0" w:after="192" w:afterAutospacing="0"/>
-              <w:rPr>
-                <w:sz w:val="22"/>
-              </w:rPr>
-            </w:pPr>
-            <w:r>
-              <w:rPr>
-                <w:sz w:val="22"/>
-              </w:rPr>
-              <w:t>65985</w:t>
-            </w:r>
-          </w:p>
-        </w:tc>
-        <w:tc>
-          <w:tcPr>
-            <w:tcW w:w="1170" w:type="dxa"/>
-          </w:tcPr>
-          <w:p>
-            <w:pPr>
-              <w:pStyle w:val="NormalWeb"/>
-              <w:spacing w:before="192" w:beforeAutospacing="0" w:after="192" w:afterAutospacing="0"/>
-              <w:rPr>
-                <w:sz w:val="22"/>
-              </w:rPr>
-            </w:pPr>
-            <w:r>
-              <w:rPr>
-                <w:sz w:val="22"/>
-              </w:rPr>
-              <w:t>1.84</w:t>
-            </w:r>
-          </w:p>
-        </w:tc>
-        <w:tc>
-          <w:tcPr>
-            <w:tcW w:w="1620" w:type="dxa"/>
-          </w:tcPr>
-          <w:p>
-            <w:pPr>
-              <w:pStyle w:val="NormalWeb"/>
-              <w:spacing w:before="192" w:beforeAutospacing="0" w:after="192" w:afterAutospacing="0"/>
-              <w:rPr>
-                <w:sz w:val="22"/>
-              </w:rPr>
-            </w:pPr>
-            <w:r>
-              <w:rPr>
-                <w:sz w:val="22"/>
-              </w:rPr>
               <w:t>.912</w:t>
             </w:r>
           </w:p>
         </w:tc>
       </w:tr>
     </w:tbl>
+    <w:p/>
+    <w:p/>
+    <w:p/>
+    <w:p>
+      <w:pPr>
+        <w:jc w:val="both"/>
+        <w:rPr>
+          <w:rFonts w:ascii="Times New Roman" w:hAnsi="Times New Roman" w:cs="Times New Roman"/>
+        </w:rPr>
+      </w:pPr>
+      <w:r>
+        <w:rPr>
+          <w:rFonts w:ascii="Times New Roman" w:hAnsi="Times New Roman" w:cs="Times New Roman"/>
+        </w:rPr>
+        <w:tab/>
+      </w:r>
+      <w:r>
+        <w:rPr>
+          <w:rFonts w:ascii="Times New Roman" w:hAnsi="Times New Roman" w:cs="Times New Roman"/>
+        </w:rPr>
+        <w:tab/>
+      </w:r>
+    </w:p>
+    <w:p>
+      <w:pPr>
+        <w:jc w:val="both"/>
+        <w:rPr>
+          <w:rFonts w:ascii="Times New Roman" w:hAnsi="Times New Roman" w:cs="Times New Roman"/>
+          <w:b/>
+        </w:rPr>
+      </w:pPr>
+    </w:p>
+    <w:p>
+      <w:pPr>
+        <w:jc w:val="both"/>
+        <w:rPr>
+          <w:rFonts w:ascii="Times New Roman" w:hAnsi="Times New Roman" w:cs="Times New Roman"/>
+          <w:b/>
+        </w:rPr>
+      </w:pPr>
+    </w:p>
+    <w:p>
+      <w:pPr>
+        <w:jc w:val="both"/>
+        <w:rPr>
+          <w:rFonts w:ascii="Times New Roman" w:hAnsi="Times New Roman" w:cs="Times New Roman"/>
+        </w:rPr>
+      </w:pPr>
+    </w:p>
     <w:p>
       <w:pPr>
         <w:jc w:val="both"/>
@@ -2308,31 +2606,80 @@
     </w:p>
     <w:p>
       <w:pPr>
+        <w:pStyle w:val="Caption"/>
+      </w:pPr>
+      <w:r>
+        <w:t xml:space="preserve">Figure </w:t>
+      </w:r>
+      <w:fldSimple w:instr=" SEQ Figure \* ARABIC ">
+        <w:r>
+          <w:rPr>
+            <w:noProof/>
+          </w:rPr>
+          <w:t>3</w:t>
+        </w:r>
+      </w:fldSimple>
+      <w:r>
+        <w:t xml:space="preserve"> - Results Summary Table</w:t>
+      </w:r>
+    </w:p>
+    <w:p/>
+    <w:p>
+      <w:r>
+        <w:t>The best model was determined by the</w:t>
+      </w:r>
+      <w:r>
+        <w:t xml:space="preserve"> question being asked.  Best Kaggle scores (Model 3- Stepwise Dream Data) is not the best CV Press (Model 1 – Forward Dream Data and Model 4 – Human Inference &amp; Selection Dream Data) or Adjusted R</w:t>
+      </w:r>
+      <w:r>
+        <w:rPr>
+          <w:vertAlign w:val="superscript"/>
+        </w:rPr>
+        <w:t xml:space="preserve">2 </w:t>
+      </w:r>
+      <w:r>
+        <w:t>(Model 1 – Forward Dream Data, Model 3 – Stepwise Dream Data, Model 4 – Human Interference &amp; Selection Dream Data).  The unexpected was the low Adjusted R</w:t>
+      </w:r>
+      <w:r>
+        <w:rPr>
+          <w:vertAlign w:val="superscript"/>
+        </w:rPr>
+        <w:t>2</w:t>
+      </w:r>
+      <w:r>
+        <w:t xml:space="preserve">. </w:t>
+      </w:r>
+    </w:p>
+    <w:p>
+      <w:pPr>
         <w:pStyle w:val="Heading1"/>
       </w:pPr>
       <w:r>
         <w:t>Conclusion</w:t>
       </w:r>
     </w:p>
-    <w:p>
-      <w:r>
-        <w:t>Mixed result conclusion.</w:t>
-      </w:r>
-    </w:p>
     <w:p/>
     <w:p>
       <w:r>
-        <w:t>Evaluation of outliers determined no appearance of errors, just more expensive homes. Therefore, we chose not to eliminate any observations (and the Kaggle process would not let you).</w:t>
-      </w:r>
-    </w:p>
-    <w:p>
-      <w:r>
-        <w:t>The Kaggle process expected a full dataset and SAS expected no ‘0’.  Dataset cleansing of ‘0’ or ‘NA’ was changed to response averages.  It is unclear if eliminating observations that were incomplete or heavily 0 would produce better SAS and/or Kaggle score.  Given the volume of ‘0’ responses, the dataset could have been reduced past the Central Limit Theorem levels.</w:t>
-      </w:r>
-    </w:p>
-    <w:p>
-      <w:r>
-        <w:t>The outcome was unexpected in that the best Adjusted R</w:t>
+        <w:t>Clearly the Data Mine data set did not generate an improvement in the model.  In each case, this data set scores were not as good as the Dream Data</w:t>
+      </w:r>
+      <w:r>
+        <w:t xml:space="preserve">.  </w:t>
+      </w:r>
+    </w:p>
+    <w:p/>
+    <w:p>
+      <w:r>
+        <w:t xml:space="preserve">Model 4 – Human Inference &amp; Selection Dream Data proved to be just as good as Model 3 – Stepwise Dream Data.  This demonstrates the point that the model and the tests need to make sense.  </w:t>
+      </w:r>
+    </w:p>
+    <w:p/>
+    <w:p>
+      <w:r>
+        <w:t xml:space="preserve">Is there such a thing as data fatigue or does Occam Razor win out?  </w:t>
+      </w:r>
+      <w:r>
+        <w:t>In 6371 Kaggle effort, results of Adjusted R</w:t>
       </w:r>
       <w:r>
         <w:rPr>
@@ -2341,9 +2688,10 @@
         <w:t>2</w:t>
       </w:r>
       <w:r>
-        <w:t xml:space="preserve"> and CVPress did not result in best Kaggle score for prediction of home sale price.</w:t>
-      </w:r>
-    </w:p>
+        <w:t xml:space="preserve"> was much higher for the best model.  </w:t>
+      </w:r>
+    </w:p>
+    <w:p/>
     <w:tbl>
       <w:tblPr>
         <w:tblStyle w:val="TableGrid"/>
@@ -2426,10 +2774,38 @@
         </w:tc>
       </w:tr>
     </w:tbl>
-    <w:p/>
-    <w:p>
-      <w:r>
-        <w:t>In summary, data analysis depends heavily on the question(s) being answered. Insight into the data could be one approach and prediction could require a different approach.  In the end, there seems to be no “right” answer in data analysis.</w:t>
+    <w:p>
+      <w:pPr>
+        <w:pStyle w:val="Caption"/>
+        <w:jc w:val="center"/>
+      </w:pPr>
+      <w:r>
+        <w:t xml:space="preserve">Figure </w:t>
+      </w:r>
+      <w:fldSimple w:instr=" SEQ Figure \* ARABIC ">
+        <w:r>
+          <w:rPr>
+            <w:noProof/>
+          </w:rPr>
+          <w:t>4</w:t>
+        </w:r>
+      </w:fldSimple>
+      <w:r>
+        <w:t xml:space="preserve"> - Class 6371 Kaggle Results</w:t>
+      </w:r>
+    </w:p>
+    <w:p>
+      <w:r>
+        <w:t>Was this the result of not knowing as much about how to approa</w:t>
+      </w:r>
+      <w:r>
+        <w:t xml:space="preserve">ch the data? Or are standard, </w:t>
+      </w:r>
+      <w:r>
+        <w:t xml:space="preserve"> simpl</w:t>
+      </w:r>
+      <w:r>
+        <w:t>e approaches the best?</w:t>
       </w:r>
     </w:p>
     <w:p/>
@@ -2437,451 +2813,32 @@
     <w:p/>
     <w:p/>
     <w:p/>
+    <w:p>
+      <w:pPr>
+        <w:pStyle w:val="Heading1"/>
+      </w:pPr>
+      <w:r>
+        <w:t>Appendix</w:t>
+      </w:r>
+    </w:p>
+    <w:p>
+      <w:pPr>
+        <w:pStyle w:val="Heading2"/>
+      </w:pPr>
+      <w:r>
+        <w:t>Question 1: Code</w:t>
+      </w:r>
+    </w:p>
     <w:p/>
-    <w:p/>
-    <w:p>
-      <w:r>
-        <w:t>Foundation Statistics I course results are as follows:</w:t>
-      </w:r>
-    </w:p>
-    <w:p/>
-    <w:tbl>
-      <w:tblPr>
-        <w:tblStyle w:val="TableGrid"/>
-        <w:tblW w:w="8370" w:type="dxa"/>
-        <w:jc w:val="center"/>
-        <w:tblLayout w:type="fixed"/>
-        <w:tblLook w:val="04A0" w:firstRow="1" w:lastRow="0" w:firstColumn="1" w:lastColumn="0" w:noHBand="0" w:noVBand="1"/>
-      </w:tblPr>
-      <w:tblGrid>
-        <w:gridCol w:w="2700"/>
-        <w:gridCol w:w="1889"/>
-        <w:gridCol w:w="1441"/>
-        <w:gridCol w:w="2340"/>
-      </w:tblGrid>
-      <w:tr>
-        <w:trPr>
-          <w:jc w:val="center"/>
-        </w:trPr>
-        <w:tc>
-          <w:tcPr>
-            <w:tcW w:w="2700" w:type="dxa"/>
-          </w:tcPr>
-          <w:p>
-            <w:pPr>
-              <w:pStyle w:val="NormalWeb"/>
-            </w:pPr>
-            <w:r>
-              <w:t>Predictive Models</w:t>
-            </w:r>
-          </w:p>
-        </w:tc>
-        <w:tc>
-          <w:tcPr>
-            <w:tcW w:w="1889" w:type="dxa"/>
-          </w:tcPr>
-          <w:p>
-            <w:pPr>
-              <w:pStyle w:val="NormalWeb"/>
-            </w:pPr>
-            <w:r>
-              <w:t>Adjusted R2</w:t>
-            </w:r>
-          </w:p>
-        </w:tc>
-        <w:tc>
-          <w:tcPr>
-            <w:tcW w:w="1441" w:type="dxa"/>
-          </w:tcPr>
-          <w:p>
-            <w:pPr>
-              <w:pStyle w:val="NormalWeb"/>
-            </w:pPr>
-            <w:r>
-              <w:t>CV PRESS</w:t>
-            </w:r>
-          </w:p>
-        </w:tc>
-        <w:tc>
-          <w:tcPr>
-            <w:tcW w:w="2340" w:type="dxa"/>
-          </w:tcPr>
-          <w:p>
-            <w:pPr>
-              <w:pStyle w:val="NormalWeb"/>
-            </w:pPr>
-            <w:r>
-              <w:t>Kaggle Score</w:t>
-            </w:r>
-          </w:p>
-        </w:tc>
-      </w:tr>
-      <w:tr>
-        <w:trPr>
-          <w:jc w:val="center"/>
-        </w:trPr>
-        <w:tc>
-          <w:tcPr>
-            <w:tcW w:w="2700" w:type="dxa"/>
-          </w:tcPr>
-          <w:p>
-            <w:pPr>
-              <w:pStyle w:val="NormalWeb"/>
-            </w:pPr>
-            <w:r>
-              <w:t xml:space="preserve">Forward  </w:t>
-            </w:r>
-          </w:p>
-        </w:tc>
-        <w:tc>
-          <w:tcPr>
-            <w:tcW w:w="1889" w:type="dxa"/>
-          </w:tcPr>
-          <w:p>
-            <w:pPr>
-              <w:pStyle w:val="NormalWeb"/>
-            </w:pPr>
-            <w:r>
-              <w:t>.7917</w:t>
-            </w:r>
-          </w:p>
-        </w:tc>
-        <w:tc>
-          <w:tcPr>
-            <w:tcW w:w="1441" w:type="dxa"/>
-          </w:tcPr>
-          <w:p>
-            <w:pPr>
-              <w:rPr>
-                <w:rFonts w:ascii="Times New Roman" w:eastAsia="Times New Roman" w:hAnsi="Times New Roman" w:cs="Times New Roman"/>
-              </w:rPr>
-            </w:pPr>
-            <w:r>
-              <w:rPr>
-                <w:rFonts w:ascii="Arial" w:eastAsia="Times New Roman" w:hAnsi="Arial" w:cs="Arial"/>
-                <w:color w:val="000000"/>
-                <w:sz w:val="20"/>
-                <w:szCs w:val="20"/>
-                <w:shd w:val="clear" w:color="auto" w:fill="FFFFFF"/>
-              </w:rPr>
-              <w:t>2.189873E12</w:t>
-            </w:r>
-          </w:p>
-        </w:tc>
-        <w:tc>
-          <w:tcPr>
-            <w:tcW w:w="2340" w:type="dxa"/>
-          </w:tcPr>
-          <w:p>
-            <w:pPr>
-              <w:pStyle w:val="NormalWeb"/>
-            </w:pPr>
-            <w:r>
-              <w:t>.33181</w:t>
-            </w:r>
-          </w:p>
-        </w:tc>
-      </w:tr>
-      <w:tr>
-        <w:trPr>
-          <w:trHeight w:val="314"/>
-          <w:jc w:val="center"/>
-        </w:trPr>
-        <w:tc>
-          <w:tcPr>
-            <w:tcW w:w="2700" w:type="dxa"/>
-          </w:tcPr>
-          <w:p>
-            <w:pPr>
-              <w:pStyle w:val="NormalWeb"/>
-            </w:pPr>
-            <w:r>
-              <w:t>Backward</w:t>
-            </w:r>
-          </w:p>
-        </w:tc>
-        <w:tc>
-          <w:tcPr>
-            <w:tcW w:w="1889" w:type="dxa"/>
-          </w:tcPr>
-          <w:p>
-            <w:pPr>
-              <w:pStyle w:val="NormalWeb"/>
-            </w:pPr>
-            <w:r>
-              <w:t>.9945</w:t>
-            </w:r>
-          </w:p>
-        </w:tc>
-        <w:tc>
-          <w:tcPr>
-            <w:tcW w:w="1441" w:type="dxa"/>
-          </w:tcPr>
-          <w:p>
-            <w:pPr>
-              <w:rPr>
-                <w:rFonts w:ascii="Times New Roman" w:eastAsia="Times New Roman" w:hAnsi="Times New Roman" w:cs="Times New Roman"/>
-              </w:rPr>
-            </w:pPr>
-            <w:r>
-              <w:rPr>
-                <w:rFonts w:ascii="Arial" w:eastAsia="Times New Roman" w:hAnsi="Arial" w:cs="Arial"/>
-                <w:color w:val="000000"/>
-                <w:sz w:val="20"/>
-                <w:szCs w:val="20"/>
-                <w:shd w:val="clear" w:color="auto" w:fill="FFFFFF"/>
-              </w:rPr>
-              <w:t>1.40454E14</w:t>
-            </w:r>
-          </w:p>
-        </w:tc>
-        <w:tc>
-          <w:tcPr>
-            <w:tcW w:w="2340" w:type="dxa"/>
-          </w:tcPr>
-          <w:p>
-            <w:pPr>
-              <w:pStyle w:val="NormalWeb"/>
-            </w:pPr>
-            <w:r>
-              <w:t>.37350</w:t>
-            </w:r>
-          </w:p>
-        </w:tc>
-      </w:tr>
-      <w:tr>
-        <w:trPr>
-          <w:trHeight w:val="314"/>
-          <w:jc w:val="center"/>
-        </w:trPr>
-        <w:tc>
-          <w:tcPr>
-            <w:tcW w:w="2700" w:type="dxa"/>
-          </w:tcPr>
-          <w:p>
-            <w:pPr>
-              <w:pStyle w:val="NormalWeb"/>
-            </w:pPr>
-            <w:r>
-              <w:t>Stepwise</w:t>
-            </w:r>
-          </w:p>
-        </w:tc>
-        <w:tc>
-          <w:tcPr>
-            <w:tcW w:w="1889" w:type="dxa"/>
-          </w:tcPr>
-          <w:p>
-            <w:pPr>
-              <w:pStyle w:val="NormalWeb"/>
-            </w:pPr>
-            <w:r>
-              <w:t>.8201</w:t>
-            </w:r>
-          </w:p>
-        </w:tc>
-        <w:tc>
-          <w:tcPr>
-            <w:tcW w:w="1441" w:type="dxa"/>
-          </w:tcPr>
-          <w:p>
-            <w:pPr>
-              <w:rPr>
-                <w:rFonts w:ascii="Times New Roman" w:eastAsia="Times New Roman" w:hAnsi="Times New Roman" w:cs="Times New Roman"/>
-              </w:rPr>
-            </w:pPr>
-            <w:r>
-              <w:rPr>
-                <w:rFonts w:ascii="Arial" w:eastAsia="Times New Roman" w:hAnsi="Arial" w:cs="Arial"/>
-                <w:color w:val="000000"/>
-                <w:sz w:val="20"/>
-                <w:szCs w:val="20"/>
-              </w:rPr>
-              <w:t>2.376408E12</w:t>
-            </w:r>
-          </w:p>
-        </w:tc>
-        <w:tc>
-          <w:tcPr>
-            <w:tcW w:w="2340" w:type="dxa"/>
-          </w:tcPr>
-          <w:p>
-            <w:pPr>
-              <w:pStyle w:val="NormalWeb"/>
-            </w:pPr>
-            <w:r>
-              <w:t>.25672</w:t>
-            </w:r>
-          </w:p>
-        </w:tc>
-      </w:tr>
-      <w:tr>
-        <w:trPr>
-          <w:jc w:val="center"/>
-        </w:trPr>
-        <w:tc>
-          <w:tcPr>
-            <w:tcW w:w="2700" w:type="dxa"/>
-          </w:tcPr>
-          <w:p>
-            <w:pPr>
-              <w:pStyle w:val="NormalWeb"/>
-            </w:pPr>
-            <w:r>
-              <w:t>CUSTOM</w:t>
-            </w:r>
-          </w:p>
-        </w:tc>
-        <w:tc>
-          <w:tcPr>
-            <w:tcW w:w="1889" w:type="dxa"/>
-          </w:tcPr>
-          <w:p>
-            <w:pPr>
-              <w:pStyle w:val="NormalWeb"/>
-            </w:pPr>
-            <w:r>
-              <w:t>.9836</w:t>
-            </w:r>
-          </w:p>
-        </w:tc>
-        <w:tc>
-          <w:tcPr>
-            <w:tcW w:w="1441" w:type="dxa"/>
-          </w:tcPr>
-          <w:p>
-            <w:pPr>
-              <w:rPr>
-                <w:rFonts w:ascii="Times New Roman" w:eastAsia="Times New Roman" w:hAnsi="Times New Roman" w:cs="Times New Roman"/>
-              </w:rPr>
-            </w:pPr>
-            <w:r>
-              <w:rPr>
-                <w:rFonts w:ascii="Arial" w:eastAsia="Times New Roman" w:hAnsi="Arial" w:cs="Arial"/>
-                <w:color w:val="000000"/>
-                <w:sz w:val="20"/>
-                <w:szCs w:val="20"/>
-                <w:shd w:val="clear" w:color="auto" w:fill="FFFFFF"/>
-              </w:rPr>
-              <w:t>3.400997E13</w:t>
-            </w:r>
-          </w:p>
-        </w:tc>
-        <w:tc>
-          <w:tcPr>
-            <w:tcW w:w="2340" w:type="dxa"/>
-          </w:tcPr>
-          <w:p>
-            <w:pPr>
-              <w:pStyle w:val="NormalWeb"/>
-            </w:pPr>
-            <w:r>
-              <w:t>.2511</w:t>
-            </w:r>
-          </w:p>
-        </w:tc>
-      </w:tr>
-    </w:tbl>
-    <w:p/>
-    <w:p>
-      <w:pPr>
-        <w:widowControl w:val="0"/>
-        <w:autoSpaceDE w:val="0"/>
-        <w:autoSpaceDN w:val="0"/>
-        <w:adjustRightInd w:val="0"/>
-        <w:ind w:left="1440"/>
-        <w:jc w:val="both"/>
-        <w:rPr>
-          <w:rFonts w:ascii="Times New Roman" w:hAnsi="Times New Roman" w:cs="Times New Roman"/>
-          <w:sz w:val="22"/>
-          <w:szCs w:val="22"/>
-        </w:rPr>
-      </w:pPr>
-      <w:r>
-        <w:rPr>
-          <w:rFonts w:ascii="Times New Roman" w:hAnsi="Times New Roman" w:cs="Times New Roman"/>
-          <w:sz w:val="22"/>
-          <w:szCs w:val="22"/>
-        </w:rPr>
-        <w:t>How is useful model different than a predictive model.   – Depends on the question you are answering determines the “right” model.</w:t>
-      </w:r>
-    </w:p>
-    <w:p>
-      <w:pPr>
-        <w:widowControl w:val="0"/>
-        <w:autoSpaceDE w:val="0"/>
-        <w:autoSpaceDN w:val="0"/>
-        <w:adjustRightInd w:val="0"/>
-        <w:ind w:left="1440"/>
-        <w:jc w:val="both"/>
-        <w:rPr>
-          <w:rFonts w:ascii="Times New Roman" w:hAnsi="Times New Roman" w:cs="Times New Roman"/>
-          <w:sz w:val="22"/>
-          <w:szCs w:val="22"/>
-        </w:rPr>
-      </w:pPr>
-    </w:p>
-    <w:p>
-      <w:pPr>
-        <w:widowControl w:val="0"/>
-        <w:autoSpaceDE w:val="0"/>
-        <w:autoSpaceDN w:val="0"/>
-        <w:adjustRightInd w:val="0"/>
-        <w:ind w:left="1440"/>
-        <w:jc w:val="both"/>
-        <w:rPr>
-          <w:rFonts w:cs="Times New Roman"/>
-          <w:sz w:val="22"/>
-          <w:szCs w:val="22"/>
-        </w:rPr>
-      </w:pPr>
-      <w:r>
-        <w:rPr>
-          <w:rFonts w:cs="Times New Roman"/>
-          <w:sz w:val="22"/>
-          <w:szCs w:val="22"/>
-        </w:rPr>
-        <w:t>The conclusion should reprise the questions and conclusions of the introduction, perhaps augmented by some additional observations or details gleaned from the analysis section. New questions, future work, etc., can also be raised here.</w:t>
-      </w:r>
-    </w:p>
-    <w:p>
-      <w:pPr>
-        <w:widowControl w:val="0"/>
-        <w:autoSpaceDE w:val="0"/>
-        <w:autoSpaceDN w:val="0"/>
-        <w:adjustRightInd w:val="0"/>
-        <w:ind w:left="1440"/>
-        <w:jc w:val="both"/>
-        <w:rPr>
-          <w:rFonts w:ascii="Times New Roman" w:hAnsi="Times New Roman" w:cs="Times New Roman"/>
-          <w:sz w:val="22"/>
-          <w:szCs w:val="22"/>
-        </w:rPr>
-      </w:pPr>
-    </w:p>
-    <w:p>
-      <w:pPr>
-        <w:pStyle w:val="Heading1"/>
-      </w:pPr>
-      <w:r>
-        <w:t>Appendix</w:t>
-      </w:r>
-    </w:p>
     <w:p>
       <w:pPr>
         <w:pStyle w:val="Heading2"/>
       </w:pPr>
       <w:r>
-        <w:t>Question 1: Code</w:t>
-      </w:r>
-    </w:p>
-    <w:p/>
-    <w:p>
-      <w:pPr>
-        <w:pStyle w:val="Heading2"/>
-      </w:pPr>
-      <w:r>
-        <w:t>Question 2: Data Mined Data Set</w:t>
+        <w:t>Question 2: Data Mine</w:t>
+      </w:r>
+      <w:r>
+        <w:t xml:space="preserve"> Data Set</w:t>
       </w:r>
     </w:p>
     <w:p>
@@ -3070,6 +3027,12 @@
         </w:rPr>
         <w:t>Pool &amp; Misc</w:t>
       </w:r>
+      <w:r>
+        <w:rPr>
+          <w:rFonts w:cs="Times New Roman"/>
+        </w:rPr>
+        <w:t>ellaneous</w:t>
+      </w:r>
     </w:p>
     <w:p>
       <w:pPr>
@@ -3195,19 +3158,7 @@
         <w:tab/>
       </w:r>
       <w:r>
-        <w:t>[</w:t>
-      </w:r>
-      <w:r>
-        <w:t xml:space="preserve"> </w:t>
-      </w:r>
-      <w:r>
-        <w:t>pvalue &lt;.0001, VIF 1.1</w:t>
-      </w:r>
-      <w:r>
-        <w:t xml:space="preserve"> </w:t>
-      </w:r>
-      <w:r>
-        <w:t>]</w:t>
+        <w:t>[ pvalue &lt;.0001, VIF 1.1 ]</w:t>
       </w:r>
     </w:p>
     <w:p>
@@ -3248,13 +3199,13 @@
         <w:tab/>
       </w:r>
       <w:r>
-        <w:t>[</w:t>
+        <w:t>[ pvalue &lt;</w:t>
       </w:r>
       <w:r>
         <w:t xml:space="preserve"> </w:t>
       </w:r>
       <w:r>
-        <w:t>pvalue &lt;.0001 , VIF1.74 ]</w:t>
+        <w:t>.0001 , VIF1.74 ]</w:t>
       </w:r>
     </w:p>
     <w:p>
@@ -3296,7 +3247,16 @@
         <w:t xml:space="preserve"> </w:t>
       </w:r>
       <w:r>
-        <w:t>pvalue &lt;.0001 , VIF 3.8 ]</w:t>
+        <w:t>pvalue &lt;</w:t>
+      </w:r>
+      <w:r>
+        <w:t xml:space="preserve"> </w:t>
+      </w:r>
+      <w:r>
+        <w:t>.0001</w:t>
+      </w:r>
+      <w:r>
+        <w:t>, VIF 3.8 ]</w:t>
       </w:r>
     </w:p>
     <w:p>
@@ -3331,19 +3291,13 @@
         <w:tab/>
       </w:r>
       <w:r>
-        <w:t>[</w:t>
-      </w:r>
-      <w:r>
-        <w:t xml:space="preserve"> </w:t>
-      </w:r>
-      <w:r>
-        <w:t>pvalue &lt;.0001 , VIF 4.6</w:t>
-      </w:r>
-      <w:r>
-        <w:t xml:space="preserve"> </w:t>
-      </w:r>
-      <w:r>
-        <w:t>]</w:t>
+        <w:t>[ pvalue &lt;</w:t>
+      </w:r>
+      <w:r>
+        <w:t xml:space="preserve"> .0001</w:t>
+      </w:r>
+      <w:r>
+        <w:t>, VIF 4.6 ]</w:t>
       </w:r>
     </w:p>
     <w:p>
@@ -3378,13 +3332,13 @@
         <w:tab/>
       </w:r>
       <w:r>
-        <w:t>[</w:t>
-      </w:r>
-      <w:r>
-        <w:t xml:space="preserve"> </w:t>
-      </w:r>
-      <w:r>
-        <w:t>pvalue &lt;.0001 , VIF1.65 ]</w:t>
+        <w:t>[ pvalue &lt;</w:t>
+      </w:r>
+      <w:r>
+        <w:t xml:space="preserve"> .0001</w:t>
+      </w:r>
+      <w:r>
+        <w:t>, VIF1.65 ]</w:t>
       </w:r>
     </w:p>
     <w:p>
@@ -3408,21 +3362,7 @@
       </w:r>
       <w:r>
         <w:tab/>
-      </w:r>
-      <w:r>
-        <w:t>[</w:t>
-      </w:r>
-      <w:r>
-        <w:t xml:space="preserve"> </w:t>
-      </w:r>
-      <w:r>
-        <w:t>pvalue .02   VIF 1.78</w:t>
-      </w:r>
-      <w:r>
-        <w:t xml:space="preserve"> </w:t>
-      </w:r>
-      <w:r>
-        <w:t>]</w:t>
+        <w:t>[ pvalue .02   VIF 1.78 ]</w:t>
       </w:r>
     </w:p>
     <w:p>
@@ -3443,21 +3383,10 @@
       </w:r>
       <w:r>
         <w:tab/>
-      </w:r>
-      <w:r>
-        <w:t>[</w:t>
-      </w:r>
-      <w:r>
-        <w:t xml:space="preserve"> </w:t>
-      </w:r>
-      <w:r>
-        <w:t>pvalue .006  , VIF 1.2</w:t>
-      </w:r>
-      <w:r>
-        <w:t xml:space="preserve"> </w:t>
-      </w:r>
-      <w:r>
-        <w:t>]</w:t>
+        <w:t>[ pvalue .006</w:t>
+      </w:r>
+      <w:r>
+        <w:t>, VIF 1.2 ]</w:t>
       </w:r>
     </w:p>
     <w:p>
@@ -3492,19 +3421,7 @@
         <w:tab/>
       </w:r>
       <w:r>
-        <w:t>[</w:t>
-      </w:r>
-      <w:r>
-        <w:t xml:space="preserve"> </w:t>
-      </w:r>
-      <w:r>
-        <w:t>pvalue &lt;.0001, VIF 3.5</w:t>
-      </w:r>
-      <w:r>
-        <w:t xml:space="preserve"> </w:t>
-      </w:r>
-      <w:r>
-        <w:t>]</w:t>
+        <w:t>[ pvalue &lt;.0001, VIF 3.5 ]</w:t>
       </w:r>
     </w:p>
     <w:p>
@@ -3539,16 +3456,7 @@
         <w:tab/>
       </w:r>
       <w:r>
-        <w:t>[</w:t>
-      </w:r>
-      <w:r>
-        <w:t xml:space="preserve"> </w:t>
-      </w:r>
-      <w:r>
-        <w:t>pvalue &lt;.0001, VIF 1.0</w:t>
-      </w:r>
-      <w:r>
-        <w:t xml:space="preserve"> ]</w:t>
+        <w:t>[ pvalue &lt;.0001, VIF 1.0 ]</w:t>
       </w:r>
     </w:p>
     <w:p>
@@ -3572,18 +3480,13 @@
       </w:r>
       <w:r>
         <w:tab/>
-      </w:r>
-      <w:r>
-        <w:t>[</w:t>
-      </w:r>
-      <w:r>
-        <w:t xml:space="preserve"> </w:t>
-      </w:r>
-      <w:r>
-        <w:t>pvalue &lt;.0001 , VIF 1.0</w:t>
-      </w:r>
-      <w:r>
-        <w:t xml:space="preserve"> ]</w:t>
+        <w:t>[ pvalue &lt;</w:t>
+      </w:r>
+      <w:r>
+        <w:t xml:space="preserve"> .0001</w:t>
+      </w:r>
+      <w:r>
+        <w:t>, VIF 1.0 ]</w:t>
       </w:r>
     </w:p>
     <w:p>
@@ -3604,24 +3507,11 @@
       </w:r>
       <w:r>
         <w:tab/>
-      </w:r>
-      <w:r>
         <w:t xml:space="preserve"> </w:t>
       </w:r>
       <w:r>
         <w:tab/>
-      </w:r>
-      <w:r>
-        <w:t>[</w:t>
-      </w:r>
-      <w:r>
-        <w:t xml:space="preserve"> </w:t>
-      </w:r>
-      <w:r>
-        <w:t>pvalue .004, VIF 1.0</w:t>
-      </w:r>
-      <w:r>
-        <w:t xml:space="preserve"> ]</w:t>
+        <w:t>[ pvalue .004, VIF 1.0 ]</w:t>
       </w:r>
       <w:r>
         <w:t xml:space="preserve"> </w:t>
@@ -3651,18 +3541,13 @@
       </w:r>
       <w:r>
         <w:tab/>
-      </w:r>
-      <w:r>
-        <w:t>[</w:t>
-      </w:r>
-      <w:r>
-        <w:t xml:space="preserve"> </w:t>
-      </w:r>
-      <w:r>
-        <w:t>pvalue .005 , VIF 1.0</w:t>
-      </w:r>
-      <w:r>
-        <w:t>]</w:t>
+        <w:t xml:space="preserve">[ </w:t>
+      </w:r>
+      <w:r>
+        <w:t>pvalue .005</w:t>
+      </w:r>
+      <w:r>
+        <w:t>, VIF 1.0]</w:t>
       </w:r>
     </w:p>
     <w:p>
@@ -3674,43 +3559,47 @@
         </w:numPr>
       </w:pPr>
       <w:r>
-        <w:t xml:space="preserve">PoolArea </w:t>
-      </w:r>
-      <w:r>
-        <w:t xml:space="preserve"> </w:t>
-      </w:r>
-      <w:r>
-        <w:tab/>
-      </w:r>
-      <w:r>
-        <w:tab/>
-      </w:r>
-      <w:r>
-        <w:t>[</w:t>
-      </w:r>
-      <w:r>
-        <w:t xml:space="preserve"> </w:t>
-      </w:r>
-      <w:r>
-        <w:t>pvalue &lt;.0001, VIF 1.0</w:t>
-      </w:r>
-      <w:r>
-        <w:t xml:space="preserve"> </w:t>
-      </w:r>
-      <w:r>
-        <w:t>]</w:t>
+        <w:t xml:space="preserve">PoolArea  </w:t>
+      </w:r>
+      <w:r>
+        <w:tab/>
+      </w:r>
+      <w:r>
+        <w:tab/>
+        <w:t>[ pvalue &lt;.0001, VIF 1.0 ]</w:t>
       </w:r>
     </w:p>
     <w:p/>
     <w:p>
       <w:r>
-        <w:t xml:space="preserve">Sold variables, WhenSold, MoSold, YrSold turned out not to be significant.  </w:t>
+        <w:t>Sold variables, as in WhenSold, MoSold, YrSold,</w:t>
+      </w:r>
+      <w:r>
+        <w:t xml:space="preserve"> turned out not to be significant.  </w:t>
       </w:r>
     </w:p>
     <w:p/>
     <w:p>
       <w:r>
-        <w:t xml:space="preserve">Through the model fitting process, a number of the data mine variables were not significant and did not make it into the final data mine models.  The selection process chosen drove the results of which variables were used as data mine variables. </w:t>
+        <w:t>Through the model fi</w:t>
+      </w:r>
+      <w:r>
+        <w:t>tting process, a number of the Data M</w:t>
+      </w:r>
+      <w:r>
+        <w:t>ine variables were not significant and did not make it int</w:t>
+      </w:r>
+      <w:r>
+        <w:t>o the final Data M</w:t>
+      </w:r>
+      <w:r>
+        <w:t>ine models.  The selection process chosen drove the results o</w:t>
+      </w:r>
+      <w:r>
+        <w:t>f which variables were used as Data M</w:t>
+      </w:r>
+      <w:r>
+        <w:t xml:space="preserve">ine variables. </w:t>
       </w:r>
     </w:p>
     <w:p>
@@ -3730,112 +3619,6 @@
           <w:rFonts w:ascii="Times New Roman" w:hAnsi="Times New Roman" w:cs="Times New Roman"/>
         </w:rPr>
       </w:pPr>
-    </w:p>
-    <w:p>
-      <w:pPr>
-        <w:ind w:right="-630"/>
-        <w:jc w:val="both"/>
-        <w:rPr>
-          <w:rFonts w:ascii="Times New Roman" w:hAnsi="Times New Roman" w:cs="Times New Roman"/>
-        </w:rPr>
-      </w:pPr>
-    </w:p>
-    <w:p>
-      <w:pPr>
-        <w:ind w:right="-630"/>
-        <w:jc w:val="center"/>
-        <w:rPr>
-          <w:rFonts w:ascii="Times New Roman" w:hAnsi="Times New Roman" w:cs="Times New Roman"/>
-        </w:rPr>
-      </w:pPr>
-      <w:r>
-        <w:rPr>
-          <w:rFonts w:ascii="Times New Roman" w:hAnsi="Times New Roman" w:cs="Times New Roman"/>
-          <w:noProof/>
-        </w:rPr>
-        <w:drawing>
-          <wp:inline distT="0" distB="0" distL="0" distR="0" wp14:anchorId="040BABEB" wp14:editId="11103C4E">
-            <wp:extent cx="5129530" cy="2694940"/>
-            <wp:effectExtent l="0" t="0" r="1270" b="0"/>
-            <wp:docPr id="13" name="Picture 13"/>
-            <wp:cNvGraphicFramePr>
-              <a:graphicFrameLocks xmlns:a="http://schemas.openxmlformats.org/drawingml/2006/main" noChangeAspect="1"/>
-            </wp:cNvGraphicFramePr>
-            <a:graphic xmlns:a="http://schemas.openxmlformats.org/drawingml/2006/main">
-              <a:graphicData uri="http://schemas.openxmlformats.org/drawingml/2006/picture">
-                <pic:pic xmlns:pic="http://schemas.openxmlformats.org/drawingml/2006/picture">
-                  <pic:nvPicPr>
-                    <pic:cNvPr id="13" name="Screen Shot 2017-09-16 at 5.20.47 PM.png"/>
-                    <pic:cNvPicPr/>
-                  </pic:nvPicPr>
-                  <pic:blipFill>
-                    <a:blip r:embed="rId8">
-                      <a:extLst>
-                        <a:ext uri="{28A0092B-C50C-407E-A947-70E740481C1C}">
-                          <a14:useLocalDpi xmlns:a14="http://schemas.microsoft.com/office/drawing/2010/main" val="0"/>
-                        </a:ext>
-                      </a:extLst>
-                    </a:blip>
-                    <a:stretch>
-                      <a:fillRect/>
-                    </a:stretch>
-                  </pic:blipFill>
-                  <pic:spPr>
-                    <a:xfrm>
-                      <a:off x="0" y="0"/>
-                      <a:ext cx="5218523" cy="2741695"/>
-                    </a:xfrm>
-                    <a:prstGeom prst="rect">
-                      <a:avLst/>
-                    </a:prstGeom>
-                  </pic:spPr>
-                </pic:pic>
-              </a:graphicData>
-            </a:graphic>
-          </wp:inline>
-        </w:drawing>
-      </w:r>
-    </w:p>
-    <w:p>
-      <w:pPr>
-        <w:ind w:right="-630"/>
-        <w:rPr>
-          <w:rFonts w:ascii="Times New Roman" w:hAnsi="Times New Roman" w:cs="Times New Roman"/>
-        </w:rPr>
-      </w:pPr>
-    </w:p>
-    <w:p>
-      <w:pPr>
-        <w:pStyle w:val="Caption"/>
-        <w:jc w:val="center"/>
-      </w:pPr>
-      <w:r>
-        <w:t xml:space="preserve">Figure </w:t>
-      </w:r>
-      <w:r>
-        <w:fldChar w:fldCharType="begin"/>
-      </w:r>
-      <w:r>
-        <w:instrText xml:space="preserve"> SEQ Figure \* ARABIC </w:instrText>
-      </w:r>
-      <w:r>
-        <w:fldChar w:fldCharType="separate"/>
-      </w:r>
-      <w:r>
-        <w:rPr>
-          <w:noProof/>
-        </w:rPr>
-        <w:t>1</w:t>
-      </w:r>
-      <w:r>
-        <w:rPr>
-          <w:noProof/>
-        </w:rPr>
-        <w:fldChar w:fldCharType="end"/>
-      </w:r>
-      <w:r>
-        <w:t xml:space="preserve"> - CooksD highlighting outliers</w:t>
-      </w:r>
     </w:p>
     <w:p/>
     <w:p>
@@ -3921,7 +3704,7 @@
                     <pic:cNvPicPr/>
                   </pic:nvPicPr>
                   <pic:blipFill>
-                    <a:blip r:embed="rId9">
+                    <a:blip r:embed="rId10">
                       <a:extLst>
                         <a:ext uri="{28A0092B-C50C-407E-A947-70E740481C1C}">
                           <a14:useLocalDpi xmlns:a14="http://schemas.microsoft.com/office/drawing/2010/main" val="0"/>
@@ -3968,7 +3751,7 @@
                     <pic:cNvPicPr/>
                   </pic:nvPicPr>
                   <pic:blipFill>
-                    <a:blip r:embed="rId10">
+                    <a:blip r:embed="rId11">
                       <a:extLst>
                         <a:ext uri="{28A0092B-C50C-407E-A947-70E740481C1C}">
                           <a14:useLocalDpi xmlns:a14="http://schemas.microsoft.com/office/drawing/2010/main" val="0"/>
@@ -4011,55 +3794,42 @@
       <w:r>
         <w:t xml:space="preserve">Figure </w:t>
       </w:r>
-      <w:r>
-        <w:fldChar w:fldCharType="begin"/>
-      </w:r>
-      <w:r>
-        <w:instrText xml:space="preserve"> SEQ Figure \* ARABIC </w:instrText>
-      </w:r>
-      <w:r>
-        <w:fldChar w:fldCharType="separate"/>
-      </w:r>
-      <w:r>
-        <w:rPr>
-          <w:noProof/>
+      <w:fldSimple w:instr=" SEQ Figure \* ARABIC ">
+        <w:r>
+          <w:rPr>
+            <w:noProof/>
+          </w:rPr>
+          <w:t>6</w:t>
+        </w:r>
+      </w:fldSimple>
+      <w:r>
+        <w:t xml:space="preserve"> – Output from Proc Reg with plots</w:t>
+      </w:r>
+    </w:p>
+    <w:p/>
+    <w:p>
+      <w:pPr>
+        <w:ind w:right="-630"/>
+        <w:jc w:val="both"/>
+        <w:rPr>
+          <w:rFonts w:cs="Times New Roman"/>
+        </w:rPr>
+      </w:pPr>
+      <w:r>
+        <w:rPr>
+          <w:rFonts w:cs="Times New Roman"/>
+        </w:rPr>
+        <w:t>After removing outliers 1299 and 2550, the adjusted R</w:t>
+      </w:r>
+      <w:r>
+        <w:rPr>
+          <w:rFonts w:cs="Times New Roman"/>
+          <w:vertAlign w:val="superscript"/>
         </w:rPr>
         <w:t>2</w:t>
       </w:r>
       <w:r>
         <w:rPr>
-          <w:noProof/>
-        </w:rPr>
-        <w:fldChar w:fldCharType="end"/>
-      </w:r>
-      <w:r>
-        <w:t xml:space="preserve"> – Output from Proc Reg with plots</w:t>
-      </w:r>
-    </w:p>
-    <w:p/>
-    <w:p>
-      <w:pPr>
-        <w:ind w:right="-630"/>
-        <w:jc w:val="both"/>
-        <w:rPr>
-          <w:rFonts w:cs="Times New Roman"/>
-        </w:rPr>
-      </w:pPr>
-      <w:r>
-        <w:rPr>
-          <w:rFonts w:cs="Times New Roman"/>
-        </w:rPr>
-        <w:t>After removing outliers 1299 and 2550, the adjusted R</w:t>
-      </w:r>
-      <w:r>
-        <w:rPr>
-          <w:rFonts w:cs="Times New Roman"/>
-          <w:vertAlign w:val="superscript"/>
-        </w:rPr>
-        <w:t>2</w:t>
-      </w:r>
-      <w:r>
-        <w:rPr>
           <w:rFonts w:cs="Times New Roman"/>
         </w:rPr>
         <w:t xml:space="preserve"> jumped to .99</w:t>
@@ -4087,7 +3857,7 @@
         <w:rPr>
           <w:rFonts w:cs="Times New Roman"/>
         </w:rPr>
-        <w:t xml:space="preserve"> 1299 and 2550.</w:t>
+        <w:t xml:space="preserve"> 1299 and 2550 for the Data Mine data set.</w:t>
       </w:r>
     </w:p>
     <w:p>
@@ -4127,7 +3897,7 @@
                     <pic:cNvPicPr/>
                   </pic:nvPicPr>
                   <pic:blipFill>
-                    <a:blip r:embed="rId11">
+                    <a:blip r:embed="rId12">
                       <a:extLst>
                         <a:ext uri="{28A0092B-C50C-407E-A947-70E740481C1C}">
                           <a14:useLocalDpi xmlns:a14="http://schemas.microsoft.com/office/drawing/2010/main" val="0"/>
@@ -4170,27 +3940,14 @@
       <w:r>
         <w:t xml:space="preserve">Figure </w:t>
       </w:r>
-      <w:r>
-        <w:fldChar w:fldCharType="begin"/>
-      </w:r>
-      <w:r>
-        <w:instrText xml:space="preserve"> SEQ Figure \* ARABIC </w:instrText>
-      </w:r>
-      <w:r>
-        <w:fldChar w:fldCharType="separate"/>
-      </w:r>
-      <w:r>
-        <w:rPr>
-          <w:noProof/>
-        </w:rPr>
-        <w:t>3</w:t>
-      </w:r>
-      <w:r>
-        <w:rPr>
-          <w:noProof/>
-        </w:rPr>
-        <w:fldChar w:fldCharType="end"/>
-      </w:r>
+      <w:fldSimple w:instr=" SEQ Figure \* ARABIC ">
+        <w:r>
+          <w:rPr>
+            <w:noProof/>
+          </w:rPr>
+          <w:t>7</w:t>
+        </w:r>
+      </w:fldSimple>
       <w:r>
         <w:t xml:space="preserve"> - Proc GLM results after outliers removed</w:t>
       </w:r>
@@ -4201,7 +3958,10 @@
         <w:t>Based on the strong line</w:t>
       </w:r>
       <w:r>
-        <w:t>ar relationship of the data mine</w:t>
+        <w:t>ar relationship of the Data M</w:t>
+      </w:r>
+      <w:r>
+        <w:t>ine</w:t>
       </w:r>
       <w:r>
         <w:t xml:space="preserve"> data set, it was decided to run the mo</w:t>
@@ -4210,33 +3970,512 @@
         <w:t>del selection</w:t>
       </w:r>
       <w:r>
-        <w:t xml:space="preserve"> criteria on both the data mine</w:t>
-      </w:r>
-      <w:r>
-        <w:t xml:space="preserve"> data set and all 80 variables, aka Dream Data.</w:t>
-      </w:r>
-    </w:p>
-    <w:p>
-      <w:pPr>
-        <w:jc w:val="both"/>
-        <w:rPr>
-          <w:rFonts w:ascii="Times New Roman" w:hAnsi="Times New Roman" w:cs="Times New Roman"/>
-        </w:rPr>
-      </w:pPr>
-      <w:r>
-        <w:rPr>
-          <w:rFonts w:ascii="Times New Roman" w:hAnsi="Times New Roman" w:cs="Times New Roman"/>
-        </w:rPr>
-        <w:tab/>
-      </w:r>
-    </w:p>
-    <w:p>
+        <w:t xml:space="preserve"> criteria on both the Data M</w:t>
+      </w:r>
+      <w:r>
+        <w:t>ine</w:t>
+      </w:r>
+      <w:r>
+        <w:t xml:space="preserve"> dat</w:t>
+      </w:r>
+      <w:r>
+        <w:t xml:space="preserve">a set and the </w:t>
+      </w:r>
+      <w:r>
+        <w:t>Dream Data.</w:t>
+      </w:r>
+    </w:p>
+    <w:p/>
+    <w:p>
+      <w:pPr>
+        <w:pStyle w:val="Heading2"/>
+      </w:pPr>
+      <w:r>
+        <w:t>CODE</w:t>
+      </w:r>
       <w:bookmarkStart w:id="0" w:name="_GoBack"/>
       <w:bookmarkEnd w:id="0"/>
     </w:p>
+    <w:p>
+      <w:pPr>
+        <w:pStyle w:val="Heading3"/>
+      </w:pPr>
+      <w:r>
+        <w:t>Model 1 - Forward</w:t>
+      </w:r>
+    </w:p>
+    <w:p>
+      <w:r>
+        <w:rPr>
+          <w:noProof/>
+        </w:rPr>
+        <w:drawing>
+          <wp:inline distT="0" distB="0" distL="0" distR="0" wp14:anchorId="274E2ACC" wp14:editId="2E2A2F5A">
+            <wp:extent cx="5939155" cy="3956050"/>
+            <wp:effectExtent l="0" t="0" r="4445" b="6350"/>
+            <wp:docPr id="6" name="Picture 6" descr="../../../../Desktop/Forward%20Predictive%20Results%20Code.png"/>
+            <wp:cNvGraphicFramePr>
+              <a:graphicFrameLocks xmlns:a="http://schemas.openxmlformats.org/drawingml/2006/main" noChangeAspect="1"/>
+            </wp:cNvGraphicFramePr>
+            <a:graphic xmlns:a="http://schemas.openxmlformats.org/drawingml/2006/main">
+              <a:graphicData uri="http://schemas.openxmlformats.org/drawingml/2006/picture">
+                <pic:pic xmlns:pic="http://schemas.openxmlformats.org/drawingml/2006/picture">
+                  <pic:nvPicPr>
+                    <pic:cNvPr id="0" name="Picture 3" descr="../../../../Desktop/Forward%20Predictive%20Results%20Code.png"/>
+                    <pic:cNvPicPr>
+                      <a:picLocks noChangeAspect="1" noChangeArrowheads="1"/>
+                    </pic:cNvPicPr>
+                  </pic:nvPicPr>
+                  <pic:blipFill>
+                    <a:blip r:embed="rId13">
+                      <a:extLst>
+                        <a:ext uri="{28A0092B-C50C-407E-A947-70E740481C1C}">
+                          <a14:useLocalDpi xmlns:a14="http://schemas.microsoft.com/office/drawing/2010/main" val="0"/>
+                        </a:ext>
+                      </a:extLst>
+                    </a:blip>
+                    <a:srcRect/>
+                    <a:stretch>
+                      <a:fillRect/>
+                    </a:stretch>
+                  </pic:blipFill>
+                  <pic:spPr bwMode="auto">
+                    <a:xfrm>
+                      <a:off x="0" y="0"/>
+                      <a:ext cx="5939155" cy="3956050"/>
+                    </a:xfrm>
+                    <a:prstGeom prst="rect">
+                      <a:avLst/>
+                    </a:prstGeom>
+                    <a:noFill/>
+                    <a:ln>
+                      <a:noFill/>
+                    </a:ln>
+                  </pic:spPr>
+                </pic:pic>
+              </a:graphicData>
+            </a:graphic>
+          </wp:inline>
+        </w:drawing>
+      </w:r>
+    </w:p>
+    <w:p>
+      <w:r>
+        <w:rPr>
+          <w:noProof/>
+        </w:rPr>
+        <w:drawing>
+          <wp:inline distT="0" distB="0" distL="0" distR="0" wp14:anchorId="63595383" wp14:editId="51F3D66B">
+            <wp:extent cx="5939155" cy="1557020"/>
+            <wp:effectExtent l="0" t="0" r="4445" b="0"/>
+            <wp:docPr id="10" name="Picture 10" descr="../../../../Desktop/Forward%20CODE.png"/>
+            <wp:cNvGraphicFramePr>
+              <a:graphicFrameLocks xmlns:a="http://schemas.openxmlformats.org/drawingml/2006/main" noChangeAspect="1"/>
+            </wp:cNvGraphicFramePr>
+            <a:graphic xmlns:a="http://schemas.openxmlformats.org/drawingml/2006/main">
+              <a:graphicData uri="http://schemas.openxmlformats.org/drawingml/2006/picture">
+                <pic:pic xmlns:pic="http://schemas.openxmlformats.org/drawingml/2006/picture">
+                  <pic:nvPicPr>
+                    <pic:cNvPr id="0" name="Picture 7" descr="../../../../Desktop/Forward%20CODE.png"/>
+                    <pic:cNvPicPr>
+                      <a:picLocks noChangeAspect="1" noChangeArrowheads="1"/>
+                    </pic:cNvPicPr>
+                  </pic:nvPicPr>
+                  <pic:blipFill>
+                    <a:blip r:embed="rId14">
+                      <a:extLst>
+                        <a:ext uri="{28A0092B-C50C-407E-A947-70E740481C1C}">
+                          <a14:useLocalDpi xmlns:a14="http://schemas.microsoft.com/office/drawing/2010/main" val="0"/>
+                        </a:ext>
+                      </a:extLst>
+                    </a:blip>
+                    <a:srcRect/>
+                    <a:stretch>
+                      <a:fillRect/>
+                    </a:stretch>
+                  </pic:blipFill>
+                  <pic:spPr bwMode="auto">
+                    <a:xfrm>
+                      <a:off x="0" y="0"/>
+                      <a:ext cx="5939155" cy="1557020"/>
+                    </a:xfrm>
+                    <a:prstGeom prst="rect">
+                      <a:avLst/>
+                    </a:prstGeom>
+                    <a:noFill/>
+                    <a:ln>
+                      <a:noFill/>
+                    </a:ln>
+                  </pic:spPr>
+                </pic:pic>
+              </a:graphicData>
+            </a:graphic>
+          </wp:inline>
+        </w:drawing>
+      </w:r>
+    </w:p>
+    <w:p>
+      <w:pPr>
+        <w:pStyle w:val="Heading3"/>
+      </w:pPr>
+      <w:r>
+        <w:t>Model 2 - LASSO</w:t>
+      </w:r>
+    </w:p>
+    <w:p>
+      <w:r>
+        <w:rPr>
+          <w:noProof/>
+        </w:rPr>
+        <w:drawing>
+          <wp:inline distT="0" distB="0" distL="0" distR="0" wp14:anchorId="40A72ACF" wp14:editId="0563A402">
+            <wp:extent cx="5930265" cy="4236720"/>
+            <wp:effectExtent l="0" t="0" r="0" b="5080"/>
+            <wp:docPr id="5" name="Picture 5" descr="../../../../Desktop/LASSO%20Predictive%20Results%20Code.png"/>
+            <wp:cNvGraphicFramePr>
+              <a:graphicFrameLocks xmlns:a="http://schemas.openxmlformats.org/drawingml/2006/main" noChangeAspect="1"/>
+            </wp:cNvGraphicFramePr>
+            <a:graphic xmlns:a="http://schemas.openxmlformats.org/drawingml/2006/main">
+              <a:graphicData uri="http://schemas.openxmlformats.org/drawingml/2006/picture">
+                <pic:pic xmlns:pic="http://schemas.openxmlformats.org/drawingml/2006/picture">
+                  <pic:nvPicPr>
+                    <pic:cNvPr id="0" name="Picture 2" descr="../../../../Desktop/LASSO%20Predictive%20Results%20Code.png"/>
+                    <pic:cNvPicPr>
+                      <a:picLocks noChangeAspect="1" noChangeArrowheads="1"/>
+                    </pic:cNvPicPr>
+                  </pic:nvPicPr>
+                  <pic:blipFill>
+                    <a:blip r:embed="rId15">
+                      <a:extLst>
+                        <a:ext uri="{28A0092B-C50C-407E-A947-70E740481C1C}">
+                          <a14:useLocalDpi xmlns:a14="http://schemas.microsoft.com/office/drawing/2010/main" val="0"/>
+                        </a:ext>
+                      </a:extLst>
+                    </a:blip>
+                    <a:srcRect/>
+                    <a:stretch>
+                      <a:fillRect/>
+                    </a:stretch>
+                  </pic:blipFill>
+                  <pic:spPr bwMode="auto">
+                    <a:xfrm>
+                      <a:off x="0" y="0"/>
+                      <a:ext cx="5930265" cy="4236720"/>
+                    </a:xfrm>
+                    <a:prstGeom prst="rect">
+                      <a:avLst/>
+                    </a:prstGeom>
+                    <a:noFill/>
+                    <a:ln>
+                      <a:noFill/>
+                    </a:ln>
+                  </pic:spPr>
+                </pic:pic>
+              </a:graphicData>
+            </a:graphic>
+          </wp:inline>
+        </w:drawing>
+      </w:r>
+    </w:p>
+    <w:p>
+      <w:r>
+        <w:rPr>
+          <w:noProof/>
+        </w:rPr>
+        <w:drawing>
+          <wp:inline distT="0" distB="0" distL="0" distR="0" wp14:anchorId="4100A91D" wp14:editId="30719995">
+            <wp:extent cx="5939155" cy="1756410"/>
+            <wp:effectExtent l="0" t="0" r="4445" b="0"/>
+            <wp:docPr id="8" name="Picture 8" descr="../../../../Desktop/LASSO%202nd%20CODE.png"/>
+            <wp:cNvGraphicFramePr>
+              <a:graphicFrameLocks xmlns:a="http://schemas.openxmlformats.org/drawingml/2006/main" noChangeAspect="1"/>
+            </wp:cNvGraphicFramePr>
+            <a:graphic xmlns:a="http://schemas.openxmlformats.org/drawingml/2006/main">
+              <a:graphicData uri="http://schemas.openxmlformats.org/drawingml/2006/picture">
+                <pic:pic xmlns:pic="http://schemas.openxmlformats.org/drawingml/2006/picture">
+                  <pic:nvPicPr>
+                    <pic:cNvPr id="0" name="Picture 5" descr="../../../../Desktop/LASSO%202nd%20CODE.png"/>
+                    <pic:cNvPicPr>
+                      <a:picLocks noChangeAspect="1" noChangeArrowheads="1"/>
+                    </pic:cNvPicPr>
+                  </pic:nvPicPr>
+                  <pic:blipFill>
+                    <a:blip r:embed="rId16">
+                      <a:extLst>
+                        <a:ext uri="{28A0092B-C50C-407E-A947-70E740481C1C}">
+                          <a14:useLocalDpi xmlns:a14="http://schemas.microsoft.com/office/drawing/2010/main" val="0"/>
+                        </a:ext>
+                      </a:extLst>
+                    </a:blip>
+                    <a:srcRect/>
+                    <a:stretch>
+                      <a:fillRect/>
+                    </a:stretch>
+                  </pic:blipFill>
+                  <pic:spPr bwMode="auto">
+                    <a:xfrm>
+                      <a:off x="0" y="0"/>
+                      <a:ext cx="5939155" cy="1756410"/>
+                    </a:xfrm>
+                    <a:prstGeom prst="rect">
+                      <a:avLst/>
+                    </a:prstGeom>
+                    <a:noFill/>
+                    <a:ln>
+                      <a:noFill/>
+                    </a:ln>
+                  </pic:spPr>
+                </pic:pic>
+              </a:graphicData>
+            </a:graphic>
+          </wp:inline>
+        </w:drawing>
+      </w:r>
+    </w:p>
+    <w:p>
+      <w:pPr>
+        <w:pStyle w:val="Heading3"/>
+      </w:pPr>
+      <w:r>
+        <w:t>Model 3 - Stepwise</w:t>
+      </w:r>
+    </w:p>
+    <w:p>
+      <w:r>
+        <w:rPr>
+          <w:noProof/>
+        </w:rPr>
+        <w:drawing>
+          <wp:inline distT="0" distB="0" distL="0" distR="0" wp14:anchorId="50B0A6C0" wp14:editId="4AB19F18">
+            <wp:extent cx="5939155" cy="4798060"/>
+            <wp:effectExtent l="0" t="0" r="4445" b="2540"/>
+            <wp:docPr id="4" name="Picture 4" descr="../../../../Desktop/Stepwise%20Predictive%20Results%20Code.png"/>
+            <wp:cNvGraphicFramePr>
+              <a:graphicFrameLocks xmlns:a="http://schemas.openxmlformats.org/drawingml/2006/main" noChangeAspect="1"/>
+            </wp:cNvGraphicFramePr>
+            <a:graphic xmlns:a="http://schemas.openxmlformats.org/drawingml/2006/main">
+              <a:graphicData uri="http://schemas.openxmlformats.org/drawingml/2006/picture">
+                <pic:pic xmlns:pic="http://schemas.openxmlformats.org/drawingml/2006/picture">
+                  <pic:nvPicPr>
+                    <pic:cNvPr id="0" name="Picture 1" descr="../../../../Desktop/Stepwise%20Predictive%20Results%20Code.png"/>
+                    <pic:cNvPicPr>
+                      <a:picLocks noChangeAspect="1" noChangeArrowheads="1"/>
+                    </pic:cNvPicPr>
+                  </pic:nvPicPr>
+                  <pic:blipFill>
+                    <a:blip r:embed="rId17">
+                      <a:extLst>
+                        <a:ext uri="{28A0092B-C50C-407E-A947-70E740481C1C}">
+                          <a14:useLocalDpi xmlns:a14="http://schemas.microsoft.com/office/drawing/2010/main" val="0"/>
+                        </a:ext>
+                      </a:extLst>
+                    </a:blip>
+                    <a:srcRect/>
+                    <a:stretch>
+                      <a:fillRect/>
+                    </a:stretch>
+                  </pic:blipFill>
+                  <pic:spPr bwMode="auto">
+                    <a:xfrm>
+                      <a:off x="0" y="0"/>
+                      <a:ext cx="5939155" cy="4798060"/>
+                    </a:xfrm>
+                    <a:prstGeom prst="rect">
+                      <a:avLst/>
+                    </a:prstGeom>
+                    <a:noFill/>
+                    <a:ln>
+                      <a:noFill/>
+                    </a:ln>
+                  </pic:spPr>
+                </pic:pic>
+              </a:graphicData>
+            </a:graphic>
+          </wp:inline>
+        </w:drawing>
+      </w:r>
+    </w:p>
+    <w:p>
+      <w:r>
+        <w:rPr>
+          <w:noProof/>
+        </w:rPr>
+        <w:drawing>
+          <wp:inline distT="0" distB="0" distL="0" distR="0" wp14:anchorId="1E99FD2D" wp14:editId="2B1EAF95">
+            <wp:extent cx="5930265" cy="1629410"/>
+            <wp:effectExtent l="0" t="0" r="0" b="0"/>
+            <wp:docPr id="9" name="Picture 9" descr="../../../../Desktop/Stepwise%20CODE.png"/>
+            <wp:cNvGraphicFramePr>
+              <a:graphicFrameLocks xmlns:a="http://schemas.openxmlformats.org/drawingml/2006/main" noChangeAspect="1"/>
+            </wp:cNvGraphicFramePr>
+            <a:graphic xmlns:a="http://schemas.openxmlformats.org/drawingml/2006/main">
+              <a:graphicData uri="http://schemas.openxmlformats.org/drawingml/2006/picture">
+                <pic:pic xmlns:pic="http://schemas.openxmlformats.org/drawingml/2006/picture">
+                  <pic:nvPicPr>
+                    <pic:cNvPr id="0" name="Picture 6" descr="../../../../Desktop/Stepwise%20CODE.png"/>
+                    <pic:cNvPicPr>
+                      <a:picLocks noChangeAspect="1" noChangeArrowheads="1"/>
+                    </pic:cNvPicPr>
+                  </pic:nvPicPr>
+                  <pic:blipFill>
+                    <a:blip r:embed="rId18">
+                      <a:extLst>
+                        <a:ext uri="{28A0092B-C50C-407E-A947-70E740481C1C}">
+                          <a14:useLocalDpi xmlns:a14="http://schemas.microsoft.com/office/drawing/2010/main" val="0"/>
+                        </a:ext>
+                      </a:extLst>
+                    </a:blip>
+                    <a:srcRect/>
+                    <a:stretch>
+                      <a:fillRect/>
+                    </a:stretch>
+                  </pic:blipFill>
+                  <pic:spPr bwMode="auto">
+                    <a:xfrm>
+                      <a:off x="0" y="0"/>
+                      <a:ext cx="5930265" cy="1629410"/>
+                    </a:xfrm>
+                    <a:prstGeom prst="rect">
+                      <a:avLst/>
+                    </a:prstGeom>
+                    <a:noFill/>
+                    <a:ln>
+                      <a:noFill/>
+                    </a:ln>
+                  </pic:spPr>
+                </pic:pic>
+              </a:graphicData>
+            </a:graphic>
+          </wp:inline>
+        </w:drawing>
+      </w:r>
+    </w:p>
+    <w:p>
+      <w:pPr>
+        <w:pStyle w:val="Heading3"/>
+      </w:pPr>
+      <w:r>
+        <w:t>Model 4 - Human</w:t>
+      </w:r>
+      <w:r>
+        <w:rPr>
+          <w:noProof/>
+        </w:rPr>
+        <w:drawing>
+          <wp:inline distT="0" distB="0" distL="0" distR="0" wp14:anchorId="2187376C" wp14:editId="47BED473">
+            <wp:extent cx="5943600" cy="2528570"/>
+            <wp:effectExtent l="0" t="0" r="0" b="11430"/>
+            <wp:docPr id="3" name="Picture 3"/>
+            <wp:cNvGraphicFramePr>
+              <a:graphicFrameLocks xmlns:a="http://schemas.openxmlformats.org/drawingml/2006/main" noChangeAspect="1"/>
+            </wp:cNvGraphicFramePr>
+            <a:graphic xmlns:a="http://schemas.openxmlformats.org/drawingml/2006/main">
+              <a:graphicData uri="http://schemas.openxmlformats.org/drawingml/2006/picture">
+                <pic:pic xmlns:pic="http://schemas.openxmlformats.org/drawingml/2006/picture">
+                  <pic:nvPicPr>
+                    <pic:cNvPr id="3" name="Human Inference Predictive Results Code.png"/>
+                    <pic:cNvPicPr/>
+                  </pic:nvPicPr>
+                  <pic:blipFill>
+                    <a:blip r:embed="rId19">
+                      <a:extLst>
+                        <a:ext uri="{28A0092B-C50C-407E-A947-70E740481C1C}">
+                          <a14:useLocalDpi xmlns:a14="http://schemas.microsoft.com/office/drawing/2010/main" val="0"/>
+                        </a:ext>
+                      </a:extLst>
+                    </a:blip>
+                    <a:stretch>
+                      <a:fillRect/>
+                    </a:stretch>
+                  </pic:blipFill>
+                  <pic:spPr>
+                    <a:xfrm>
+                      <a:off x="0" y="0"/>
+                      <a:ext cx="5943600" cy="2528570"/>
+                    </a:xfrm>
+                    <a:prstGeom prst="rect">
+                      <a:avLst/>
+                    </a:prstGeom>
+                  </pic:spPr>
+                </pic:pic>
+              </a:graphicData>
+            </a:graphic>
+          </wp:inline>
+        </w:drawing>
+      </w:r>
+    </w:p>
+    <w:p>
+      <w:pPr>
+        <w:jc w:val="both"/>
+        <w:rPr>
+          <w:rFonts w:ascii="Times New Roman" w:hAnsi="Times New Roman" w:cs="Times New Roman"/>
+        </w:rPr>
+      </w:pPr>
+      <w:r>
+        <w:rPr>
+          <w:rFonts w:ascii="Times New Roman" w:hAnsi="Times New Roman" w:cs="Times New Roman"/>
+        </w:rPr>
+        <w:tab/>
+      </w:r>
+    </w:p>
+    <w:p>
+      <w:r>
+        <w:rPr>
+          <w:noProof/>
+        </w:rPr>
+        <w:drawing>
+          <wp:inline distT="0" distB="0" distL="0" distR="0" wp14:anchorId="5941C1A1" wp14:editId="6AB83AB0">
+            <wp:extent cx="5939155" cy="1176655"/>
+            <wp:effectExtent l="0" t="0" r="4445" b="0"/>
+            <wp:docPr id="7" name="Picture 7" descr="../../../../Desktop/Human%20Deter%20CODE%201.png"/>
+            <wp:cNvGraphicFramePr>
+              <a:graphicFrameLocks xmlns:a="http://schemas.openxmlformats.org/drawingml/2006/main" noChangeAspect="1"/>
+            </wp:cNvGraphicFramePr>
+            <a:graphic xmlns:a="http://schemas.openxmlformats.org/drawingml/2006/main">
+              <a:graphicData uri="http://schemas.openxmlformats.org/drawingml/2006/picture">
+                <pic:pic xmlns:pic="http://schemas.openxmlformats.org/drawingml/2006/picture">
+                  <pic:nvPicPr>
+                    <pic:cNvPr id="0" name="Picture 4" descr="../../../../Desktop/Human%20Deter%20CODE%201.png"/>
+                    <pic:cNvPicPr>
+                      <a:picLocks noChangeAspect="1" noChangeArrowheads="1"/>
+                    </pic:cNvPicPr>
+                  </pic:nvPicPr>
+                  <pic:blipFill>
+                    <a:blip r:embed="rId20">
+                      <a:extLst>
+                        <a:ext uri="{28A0092B-C50C-407E-A947-70E740481C1C}">
+                          <a14:useLocalDpi xmlns:a14="http://schemas.microsoft.com/office/drawing/2010/main" val="0"/>
+                        </a:ext>
+                      </a:extLst>
+                    </a:blip>
+                    <a:srcRect/>
+                    <a:stretch>
+                      <a:fillRect/>
+                    </a:stretch>
+                  </pic:blipFill>
+                  <pic:spPr bwMode="auto">
+                    <a:xfrm>
+                      <a:off x="0" y="0"/>
+                      <a:ext cx="5939155" cy="1176655"/>
+                    </a:xfrm>
+                    <a:prstGeom prst="rect">
+                      <a:avLst/>
+                    </a:prstGeom>
+                    <a:noFill/>
+                    <a:ln>
+                      <a:noFill/>
+                    </a:ln>
+                  </pic:spPr>
+                </pic:pic>
+              </a:graphicData>
+            </a:graphic>
+          </wp:inline>
+        </w:drawing>
+      </w:r>
+    </w:p>
     <w:p/>
     <w:sectPr>
-      <w:headerReference w:type="default" r:id="rId12"/>
+      <w:headerReference w:type="default" r:id="rId21"/>
       <w:pgSz w:w="12240" w:h="15840"/>
       <w:pgMar w:top="747" w:right="1440" w:bottom="1440" w:left="1440" w:header="720" w:footer="720" w:gutter="0"/>
       <w:cols w:space="720"/>
@@ -5817,7 +6056,7 @@
 </file>
 
 <file path=customXml/itemProps1.xml><?xml version="1.0" encoding="utf-8"?>
-<ds:datastoreItem xmlns:ds="http://schemas.openxmlformats.org/officeDocument/2006/customXml" ds:itemID="{4979E147-C28A-F94A-B972-1AE59EF40ABC}">
+<ds:datastoreItem xmlns:ds="http://schemas.openxmlformats.org/officeDocument/2006/customXml" ds:itemID="{CDFC4B81-205C-9A4A-A6CC-022ED721E876}">
   <ds:schemaRefs>
     <ds:schemaRef ds:uri="http://schemas.openxmlformats.org/officeDocument/2006/bibliography"/>
   </ds:schemaRefs>

</xml_diff>